<commit_message>
Add comment on DacTa_Phi
</commit_message>
<xml_diff>
--- a/Document/Đặc tả Usecase/DacTa_Phi.docx
+++ b/Document/Đặc tả Usecase/DacTa_Phi.docx
@@ -1,6 +1,6 @@
 
 <file path=word/document.xml><?xml version="1.0" encoding="utf-8"?>
-<w:document xmlns:wpc="http://schemas.microsoft.com/office/word/2010/wordprocessingCanvas" xmlns:mc="http://schemas.openxmlformats.org/markup-compatibility/2006" xmlns:o="urn:schemas-microsoft-com:office:office" xmlns:r="http://schemas.openxmlformats.org/officeDocument/2006/relationships" xmlns:m="http://schemas.openxmlformats.org/officeDocument/2006/math" xmlns:v="urn:schemas-microsoft-com:vml" xmlns:wp14="http://schemas.microsoft.com/office/word/2010/wordprocessingDrawing" xmlns:wp="http://schemas.openxmlformats.org/drawingml/2006/wordprocessingDrawing" xmlns:w10="urn:schemas-microsoft-com:office:word" xmlns:w="http://schemas.openxmlformats.org/wordprocessingml/2006/main" xmlns:w14="http://schemas.microsoft.com/office/word/2010/wordml" xmlns:w15="http://schemas.microsoft.com/office/word/2012/wordml" xmlns:wpg="http://schemas.microsoft.com/office/word/2010/wordprocessingGroup" xmlns:wpi="http://schemas.microsoft.com/office/word/2010/wordprocessingInk" xmlns:wne="http://schemas.microsoft.com/office/word/2006/wordml" xmlns:wps="http://schemas.microsoft.com/office/word/2010/wordprocessingShape" mc:Ignorable="w14 w15 wp14">
+<w:document xmlns:wpc="http://schemas.microsoft.com/office/word/2010/wordprocessingCanvas" xmlns:cx="http://schemas.microsoft.com/office/drawing/2014/chartex" xmlns:cx1="http://schemas.microsoft.com/office/drawing/2015/9/8/chartex" xmlns:cx2="http://schemas.microsoft.com/office/drawing/2015/10/21/chartex" xmlns:cx3="http://schemas.microsoft.com/office/drawing/2016/5/9/chartex" xmlns:cx4="http://schemas.microsoft.com/office/drawing/2016/5/10/chartex" xmlns:cx5="http://schemas.microsoft.com/office/drawing/2016/5/11/chartex" xmlns:cx6="http://schemas.microsoft.com/office/drawing/2016/5/12/chartex" xmlns:cx7="http://schemas.microsoft.com/office/drawing/2016/5/13/chartex" xmlns:cx8="http://schemas.microsoft.com/office/drawing/2016/5/14/chartex" xmlns:mc="http://schemas.openxmlformats.org/markup-compatibility/2006" xmlns:aink="http://schemas.microsoft.com/office/drawing/2016/ink" xmlns:am3d="http://schemas.microsoft.com/office/drawing/2017/model3d" xmlns:o="urn:schemas-microsoft-com:office:office" xmlns:r="http://schemas.openxmlformats.org/officeDocument/2006/relationships" xmlns:m="http://schemas.openxmlformats.org/officeDocument/2006/math" xmlns:v="urn:schemas-microsoft-com:vml" xmlns:wp14="http://schemas.microsoft.com/office/word/2010/wordprocessingDrawing" xmlns:wp="http://schemas.openxmlformats.org/drawingml/2006/wordprocessingDrawing" xmlns:w10="urn:schemas-microsoft-com:office:word" xmlns:w="http://schemas.openxmlformats.org/wordprocessingml/2006/main" xmlns:w14="http://schemas.microsoft.com/office/word/2010/wordml" xmlns:w15="http://schemas.microsoft.com/office/word/2012/wordml" xmlns:w16cid="http://schemas.microsoft.com/office/word/2016/wordml/cid" xmlns:w16se="http://schemas.microsoft.com/office/word/2015/wordml/symex" xmlns:wpg="http://schemas.microsoft.com/office/word/2010/wordprocessingGroup" xmlns:wpi="http://schemas.microsoft.com/office/word/2010/wordprocessingInk" xmlns:wne="http://schemas.microsoft.com/office/word/2006/wordml" xmlns:wps="http://schemas.microsoft.com/office/word/2010/wordprocessingShape" mc:Ignorable="w14 w15 w16se w16cid wp14">
   <w:body>
     <w:p>
       <w:r>
@@ -200,6 +200,7 @@
               </w:rPr>
               <w:t xml:space="preserve"> </w:t>
             </w:r>
+            <w:commentRangeStart w:id="0"/>
             <w:r>
               <w:rPr>
                 <w:rFonts w:ascii="Times New Roman" w:hAnsi="Times New Roman" w:cs="Times New Roman"/>
@@ -207,6 +208,13 @@
                 <w:szCs w:val="26"/>
               </w:rPr>
               <w:t>Actor đăng nhập vào hệ thống thành công và đang ở trang giao diện chính.</w:t>
+            </w:r>
+            <w:commentRangeEnd w:id="0"/>
+            <w:r>
+              <w:rPr>
+                <w:rStyle w:val="CommentReference"/>
+              </w:rPr>
+              <w:commentReference w:id="0"/>
             </w:r>
           </w:p>
         </w:tc>
@@ -1085,7 +1093,23 @@
                 <w:sz w:val="26"/>
                 <w:szCs w:val="26"/>
               </w:rPr>
-              <w:t xml:space="preserve"> Actor đăng nhập vào hệ thống thành công và đang ở trang giao diện chính.</w:t>
+              <w:t xml:space="preserve"> </w:t>
+            </w:r>
+            <w:commentRangeStart w:id="1"/>
+            <w:r>
+              <w:rPr>
+                <w:rFonts w:ascii="Times New Roman" w:hAnsi="Times New Roman" w:cs="Times New Roman"/>
+                <w:sz w:val="26"/>
+                <w:szCs w:val="26"/>
+              </w:rPr>
+              <w:t>Actor đăng nhập vào hệ thống thành công và đang ở trang giao diện chính.</w:t>
+            </w:r>
+            <w:commentRangeEnd w:id="1"/>
+            <w:r>
+              <w:rPr>
+                <w:rStyle w:val="CommentReference"/>
+              </w:rPr>
+              <w:commentReference w:id="1"/>
             </w:r>
           </w:p>
         </w:tc>
@@ -1351,6 +1375,7 @@
                 <w:szCs w:val="26"/>
               </w:rPr>
             </w:pPr>
+            <w:commentRangeStart w:id="2"/>
             <w:r>
               <w:rPr>
                 <w:rFonts w:ascii="Times New Roman" w:hAnsi="Times New Roman" w:cs="Times New Roman"/>
@@ -1449,6 +1474,13 @@
                 <w:szCs w:val="26"/>
               </w:rPr>
               <w:t>từ khóa mà actor nhập vào.</w:t>
+            </w:r>
+            <w:commentRangeEnd w:id="2"/>
+            <w:r>
+              <w:rPr>
+                <w:rStyle w:val="CommentReference"/>
+              </w:rPr>
+              <w:commentReference w:id="2"/>
             </w:r>
           </w:p>
         </w:tc>
@@ -1921,7 +1953,23 @@
                 <w:sz w:val="26"/>
                 <w:szCs w:val="26"/>
               </w:rPr>
-              <w:t xml:space="preserve"> Actor đăng nhập vào hệ thống thành công và đang ở trang giao diện chính.</w:t>
+              <w:t xml:space="preserve"> </w:t>
+            </w:r>
+            <w:commentRangeStart w:id="3"/>
+            <w:r>
+              <w:rPr>
+                <w:rFonts w:ascii="Times New Roman" w:hAnsi="Times New Roman" w:cs="Times New Roman"/>
+                <w:sz w:val="26"/>
+                <w:szCs w:val="26"/>
+              </w:rPr>
+              <w:t>Actor đăng nhập vào hệ thống thành công và đang ở trang giao diện chính.</w:t>
+            </w:r>
+            <w:commentRangeEnd w:id="3"/>
+            <w:r>
+              <w:rPr>
+                <w:rStyle w:val="CommentReference"/>
+              </w:rPr>
+              <w:commentReference w:id="3"/>
             </w:r>
           </w:p>
         </w:tc>
@@ -2606,15 +2654,7 @@
                 <w:sz w:val="26"/>
                 <w:szCs w:val="26"/>
               </w:rPr>
-              <w:t xml:space="preserve"> Use case này thực hiện </w:t>
-            </w:r>
-            <w:r>
-              <w:rPr>
-                <w:rFonts w:ascii="Times New Roman" w:hAnsi="Times New Roman" w:cs="Times New Roman"/>
-                <w:sz w:val="26"/>
-                <w:szCs w:val="26"/>
-              </w:rPr>
-              <w:t>việc tạo báo cáo quản lý tiêu đề</w:t>
+              <w:t xml:space="preserve"> Use case này thực hiện việc tạo báo cáo quản lý tiêu đề</w:t>
             </w:r>
             <w:r>
               <w:rPr>
@@ -2661,7 +2701,23 @@
                 <w:sz w:val="26"/>
                 <w:szCs w:val="26"/>
               </w:rPr>
-              <w:t xml:space="preserve"> Actor đăng nhập vào hệ thống thành công và đang ở trang giao diện chính.</w:t>
+              <w:t xml:space="preserve"> </w:t>
+            </w:r>
+            <w:commentRangeStart w:id="4"/>
+            <w:r>
+              <w:rPr>
+                <w:rFonts w:ascii="Times New Roman" w:hAnsi="Times New Roman" w:cs="Times New Roman"/>
+                <w:sz w:val="26"/>
+                <w:szCs w:val="26"/>
+              </w:rPr>
+              <w:t>Actor đăng nhập vào hệ thống thành công và đang ở trang giao diện chính.</w:t>
+            </w:r>
+            <w:commentRangeEnd w:id="4"/>
+            <w:r>
+              <w:rPr>
+                <w:rStyle w:val="CommentReference"/>
+              </w:rPr>
+              <w:commentReference w:id="4"/>
             </w:r>
           </w:p>
         </w:tc>
@@ -2699,7 +2755,16 @@
                 <w:sz w:val="26"/>
                 <w:szCs w:val="26"/>
               </w:rPr>
-              <w:t xml:space="preserve"> Hệ thống sẽ </w:t>
+              <w:t xml:space="preserve"> </w:t>
+            </w:r>
+            <w:commentRangeStart w:id="5"/>
+            <w:r>
+              <w:rPr>
+                <w:rFonts w:ascii="Times New Roman" w:hAnsi="Times New Roman" w:cs="Times New Roman"/>
+                <w:sz w:val="26"/>
+                <w:szCs w:val="26"/>
+              </w:rPr>
+              <w:t xml:space="preserve">Hệ thống sẽ </w:t>
             </w:r>
             <w:r>
               <w:rPr>
@@ -2708,6 +2773,13 @@
                 <w:szCs w:val="26"/>
               </w:rPr>
               <w:t>tạo báo cáo quản lý tiêu đề và hiện thị lên hệ thống đồng thời cho phép actor lưu vào file.</w:t>
+            </w:r>
+            <w:commentRangeEnd w:id="5"/>
+            <w:r>
+              <w:rPr>
+                <w:rStyle w:val="CommentReference"/>
+              </w:rPr>
+              <w:commentReference w:id="5"/>
             </w:r>
           </w:p>
         </w:tc>
@@ -2817,6 +2889,7 @@
                 <w:szCs w:val="26"/>
               </w:rPr>
             </w:pPr>
+            <w:commentRangeStart w:id="6"/>
             <w:r>
               <w:rPr>
                 <w:rFonts w:ascii="Times New Roman" w:hAnsi="Times New Roman" w:cs="Times New Roman"/>
@@ -2850,6 +2923,13 @@
               </w:rPr>
               <w:t>.</w:t>
             </w:r>
+            <w:commentRangeEnd w:id="6"/>
+            <w:r>
+              <w:rPr>
+                <w:rStyle w:val="CommentReference"/>
+              </w:rPr>
+              <w:commentReference w:id="6"/>
+            </w:r>
           </w:p>
         </w:tc>
         <w:tc>
@@ -3139,7 +3219,16 @@
                 <w:sz w:val="26"/>
                 <w:szCs w:val="26"/>
               </w:rPr>
-              <w:t xml:space="preserve">6. </w:t>
+              <w:t>6</w:t>
+            </w:r>
+            <w:commentRangeStart w:id="7"/>
+            <w:r>
+              <w:rPr>
+                <w:rFonts w:ascii="Times New Roman" w:hAnsi="Times New Roman" w:cs="Times New Roman"/>
+                <w:sz w:val="26"/>
+                <w:szCs w:val="26"/>
+              </w:rPr>
+              <w:t xml:space="preserve">. </w:t>
             </w:r>
             <w:r>
               <w:rPr>
@@ -3182,6 +3271,13 @@
                 <w:szCs w:val="26"/>
               </w:rPr>
               <w:t xml:space="preserve"> hệ thống trở về giao diện chính.</w:t>
+            </w:r>
+            <w:commentRangeEnd w:id="7"/>
+            <w:r>
+              <w:rPr>
+                <w:rStyle w:val="CommentReference"/>
+              </w:rPr>
+              <w:commentReference w:id="7"/>
             </w:r>
           </w:p>
         </w:tc>
@@ -3215,6 +3311,8 @@
             </w:r>
           </w:p>
         </w:tc>
+        <w:bookmarkStart w:id="8" w:name="_GoBack"/>
+        <w:bookmarkEnd w:id="8"/>
       </w:tr>
       <w:tr>
         <w:trPr>
@@ -3241,8 +3339,6 @@
               </w:rPr>
               <w:t>Không có.</w:t>
             </w:r>
-            <w:bookmarkStart w:id="0" w:name="_GoBack"/>
-            <w:bookmarkEnd w:id="0"/>
           </w:p>
         </w:tc>
         <w:tc>
@@ -3281,8 +3377,173 @@
 </w:document>
 </file>
 
+<file path=word/comments.xml><?xml version="1.0" encoding="utf-8"?>
+<w:comments xmlns:wpc="http://schemas.microsoft.com/office/word/2010/wordprocessingCanvas" xmlns:cx="http://schemas.microsoft.com/office/drawing/2014/chartex" xmlns:cx1="http://schemas.microsoft.com/office/drawing/2015/9/8/chartex" xmlns:cx2="http://schemas.microsoft.com/office/drawing/2015/10/21/chartex" xmlns:cx3="http://schemas.microsoft.com/office/drawing/2016/5/9/chartex" xmlns:cx4="http://schemas.microsoft.com/office/drawing/2016/5/10/chartex" xmlns:cx5="http://schemas.microsoft.com/office/drawing/2016/5/11/chartex" xmlns:cx6="http://schemas.microsoft.com/office/drawing/2016/5/12/chartex" xmlns:cx7="http://schemas.microsoft.com/office/drawing/2016/5/13/chartex" xmlns:cx8="http://schemas.microsoft.com/office/drawing/2016/5/14/chartex" xmlns:mc="http://schemas.openxmlformats.org/markup-compatibility/2006" xmlns:aink="http://schemas.microsoft.com/office/drawing/2016/ink" xmlns:am3d="http://schemas.microsoft.com/office/drawing/2017/model3d" xmlns:o="urn:schemas-microsoft-com:office:office" xmlns:r="http://schemas.openxmlformats.org/officeDocument/2006/relationships" xmlns:m="http://schemas.openxmlformats.org/officeDocument/2006/math" xmlns:v="urn:schemas-microsoft-com:vml" xmlns:wp14="http://schemas.microsoft.com/office/word/2010/wordprocessingDrawing" xmlns:wp="http://schemas.openxmlformats.org/drawingml/2006/wordprocessingDrawing" xmlns:w10="urn:schemas-microsoft-com:office:word" xmlns:w="http://schemas.openxmlformats.org/wordprocessingml/2006/main" xmlns:w14="http://schemas.microsoft.com/office/word/2010/wordml" xmlns:w15="http://schemas.microsoft.com/office/word/2012/wordml" xmlns:w16cid="http://schemas.microsoft.com/office/word/2016/wordml/cid" xmlns:w16se="http://schemas.microsoft.com/office/word/2015/wordml/symex" xmlns:wpg="http://schemas.microsoft.com/office/word/2010/wordprocessingGroup" xmlns:wpi="http://schemas.microsoft.com/office/word/2010/wordprocessingInk" xmlns:wne="http://schemas.microsoft.com/office/word/2006/wordml" xmlns:wps="http://schemas.microsoft.com/office/word/2010/wordprocessingShape" mc:Ignorable="w14 w15 w16se w16cid wp14">
+  <w:comment w:id="0" w:author="Nga Nguyen Thanh" w:date="2017-08-13T20:55:00Z" w:initials="NNT">
+    <w:p>
+      <w:pPr>
+        <w:pStyle w:val="CommentText"/>
+      </w:pPr>
+      <w:r>
+        <w:rPr>
+          <w:rStyle w:val="CommentReference"/>
+        </w:rPr>
+        <w:annotationRef/>
+      </w:r>
+      <w:r>
+        <w:t>Ở giao diện quản lí Dvd hoặc quản lí Dvd theo tiêu đề</w:t>
+      </w:r>
+    </w:p>
+  </w:comment>
+  <w:comment w:id="1" w:author="Nga Nguyen Thanh" w:date="2017-08-13T20:56:00Z" w:initials="NNT">
+    <w:p>
+      <w:pPr>
+        <w:pStyle w:val="CommentText"/>
+      </w:pPr>
+      <w:r>
+        <w:rPr>
+          <w:rStyle w:val="CommentReference"/>
+        </w:rPr>
+        <w:annotationRef/>
+      </w:r>
+      <w:r>
+        <w:t>!!</w:t>
+      </w:r>
+    </w:p>
+  </w:comment>
+  <w:comment w:id="2" w:author="Nga Nguyen Thanh" w:date="2017-08-13T20:57:00Z" w:initials="NNT">
+    <w:p>
+      <w:pPr>
+        <w:pStyle w:val="CommentText"/>
+      </w:pPr>
+      <w:r>
+        <w:rPr>
+          <w:rStyle w:val="CommentReference"/>
+        </w:rPr>
+        <w:annotationRef/>
+      </w:r>
+      <w:r>
+        <w:t>Thông thường sẽ có 1 danh sách</w:t>
+      </w:r>
+      <w:r>
+        <w:t xml:space="preserve"> các đĩa theo 1</w:t>
+      </w:r>
+      <w:r>
+        <w:t xml:space="preserve"> tiêu dề video được hiện ra, chỉ cần chọn “Chi Tiết” không cần hiện form để nhập keyword. Có thể có khung search để bổ sung khả năng tìm kiếm nhưng sẽ không có trong đặc tả</w:t>
+      </w:r>
+    </w:p>
+  </w:comment>
+  <w:comment w:id="3" w:author="Nga Nguyen Thanh" w:date="2017-08-13T20:59:00Z" w:initials="NNT">
+    <w:p>
+      <w:pPr>
+        <w:pStyle w:val="CommentText"/>
+      </w:pPr>
+      <w:r>
+        <w:rPr>
+          <w:rStyle w:val="CommentReference"/>
+        </w:rPr>
+        <w:annotationRef/>
+      </w:r>
+      <w:r>
+        <w:t>!!!</w:t>
+      </w:r>
+    </w:p>
+  </w:comment>
+  <w:comment w:id="4" w:author="Nga Nguyen Thanh" w:date="2017-08-13T21:02:00Z" w:initials="NNT">
+    <w:p>
+      <w:pPr>
+        <w:pStyle w:val="CommentText"/>
+      </w:pPr>
+      <w:r>
+        <w:rPr>
+          <w:rStyle w:val="CommentReference"/>
+        </w:rPr>
+        <w:annotationRef/>
+      </w:r>
+      <w:r>
+        <w:t>!! Ở giao diện Thống kê</w:t>
+      </w:r>
+    </w:p>
+  </w:comment>
+  <w:comment w:id="5" w:author="Nga Nguyen Thanh" w:date="2017-08-13T21:01:00Z" w:initials="NNT">
+    <w:p>
+      <w:pPr>
+        <w:pStyle w:val="CommentText"/>
+      </w:pPr>
+      <w:r>
+        <w:rPr>
+          <w:rStyle w:val="CommentReference"/>
+        </w:rPr>
+        <w:annotationRef/>
+      </w:r>
+      <w:r>
+        <w:t>Có thể chưa cần vụ lưu file, hiển thị trên view thôi cũng được, sợ implement khó</w:t>
+      </w:r>
+    </w:p>
+  </w:comment>
+  <w:comment w:id="6" w:author="Nga Nguyen Thanh" w:date="2017-08-13T21:02:00Z" w:initials="NNT">
+    <w:p>
+      <w:pPr>
+        <w:pStyle w:val="CommentText"/>
+      </w:pPr>
+      <w:r>
+        <w:rPr>
+          <w:rStyle w:val="CommentReference"/>
+        </w:rPr>
+        <w:annotationRef/>
+      </w:r>
+      <w:r>
+        <w:t>Tên chức năng quá dài, có thể chỉ là Title Report</w:t>
+      </w:r>
+    </w:p>
+  </w:comment>
+  <w:comment w:id="7" w:author="Nga Nguyen Thanh" w:date="2017-08-13T21:04:00Z" w:initials="NNT">
+    <w:p>
+      <w:pPr>
+        <w:pStyle w:val="CommentText"/>
+      </w:pPr>
+      <w:r>
+        <w:rPr>
+          <w:rStyle w:val="CommentReference"/>
+        </w:rPr>
+        <w:annotationRef/>
+      </w:r>
+      <w:r>
+        <w:t>Khó à nha</w:t>
+      </w:r>
+    </w:p>
+  </w:comment>
+</w:comments>
+</file>
+
+<file path=word/commentsExtended.xml><?xml version="1.0" encoding="utf-8"?>
+<w15:commentsEx xmlns:wpc="http://schemas.microsoft.com/office/word/2010/wordprocessingCanvas" xmlns:cx="http://schemas.microsoft.com/office/drawing/2014/chartex" xmlns:cx1="http://schemas.microsoft.com/office/drawing/2015/9/8/chartex" xmlns:cx2="http://schemas.microsoft.com/office/drawing/2015/10/21/chartex" xmlns:cx3="http://schemas.microsoft.com/office/drawing/2016/5/9/chartex" xmlns:cx4="http://schemas.microsoft.com/office/drawing/2016/5/10/chartex" xmlns:cx5="http://schemas.microsoft.com/office/drawing/2016/5/11/chartex" xmlns:cx6="http://schemas.microsoft.com/office/drawing/2016/5/12/chartex" xmlns:cx7="http://schemas.microsoft.com/office/drawing/2016/5/13/chartex" xmlns:cx8="http://schemas.microsoft.com/office/drawing/2016/5/14/chartex" xmlns:mc="http://schemas.openxmlformats.org/markup-compatibility/2006" xmlns:aink="http://schemas.microsoft.com/office/drawing/2016/ink" xmlns:am3d="http://schemas.microsoft.com/office/drawing/2017/model3d" xmlns:o="urn:schemas-microsoft-com:office:office" xmlns:r="http://schemas.openxmlformats.org/officeDocument/2006/relationships" xmlns:m="http://schemas.openxmlformats.org/officeDocument/2006/math" xmlns:v="urn:schemas-microsoft-com:vml" xmlns:wp14="http://schemas.microsoft.com/office/word/2010/wordprocessingDrawing" xmlns:wp="http://schemas.openxmlformats.org/drawingml/2006/wordprocessingDrawing" xmlns:w10="urn:schemas-microsoft-com:office:word" xmlns:w="http://schemas.openxmlformats.org/wordprocessingml/2006/main" xmlns:w14="http://schemas.microsoft.com/office/word/2010/wordml" xmlns:w15="http://schemas.microsoft.com/office/word/2012/wordml" xmlns:w16cid="http://schemas.microsoft.com/office/word/2016/wordml/cid" xmlns:w16se="http://schemas.microsoft.com/office/word/2015/wordml/symex" xmlns:wpg="http://schemas.microsoft.com/office/word/2010/wordprocessingGroup" xmlns:wpi="http://schemas.microsoft.com/office/word/2010/wordprocessingInk" xmlns:wne="http://schemas.microsoft.com/office/word/2006/wordml" xmlns:wps="http://schemas.microsoft.com/office/word/2010/wordprocessingShape" mc:Ignorable="w14 w15 w16se w16cid wp14">
+  <w15:commentEx w15:paraId="57307DDB" w15:done="0"/>
+  <w15:commentEx w15:paraId="7A591F7C" w15:done="0"/>
+  <w15:commentEx w15:paraId="4819CB96" w15:done="0"/>
+  <w15:commentEx w15:paraId="509DCD44" w15:done="0"/>
+  <w15:commentEx w15:paraId="636E2F74" w15:done="0"/>
+  <w15:commentEx w15:paraId="5A6F2963" w15:done="0"/>
+  <w15:commentEx w15:paraId="49BE326B" w15:done="0"/>
+  <w15:commentEx w15:paraId="43539162" w15:done="0"/>
+</w15:commentsEx>
+</file>
+
+<file path=word/commentsIds.xml><?xml version="1.0" encoding="utf-8"?>
+<w16cid:commentsIds xmlns:wpc="http://schemas.microsoft.com/office/word/2010/wordprocessingCanvas" xmlns:cx="http://schemas.microsoft.com/office/drawing/2014/chartex" xmlns:cx1="http://schemas.microsoft.com/office/drawing/2015/9/8/chartex" xmlns:cx2="http://schemas.microsoft.com/office/drawing/2015/10/21/chartex" xmlns:cx3="http://schemas.microsoft.com/office/drawing/2016/5/9/chartex" xmlns:cx4="http://schemas.microsoft.com/office/drawing/2016/5/10/chartex" xmlns:cx5="http://schemas.microsoft.com/office/drawing/2016/5/11/chartex" xmlns:cx6="http://schemas.microsoft.com/office/drawing/2016/5/12/chartex" xmlns:cx7="http://schemas.microsoft.com/office/drawing/2016/5/13/chartex" xmlns:cx8="http://schemas.microsoft.com/office/drawing/2016/5/14/chartex" xmlns:mc="http://schemas.openxmlformats.org/markup-compatibility/2006" xmlns:aink="http://schemas.microsoft.com/office/drawing/2016/ink" xmlns:am3d="http://schemas.microsoft.com/office/drawing/2017/model3d" xmlns:o="urn:schemas-microsoft-com:office:office" xmlns:r="http://schemas.openxmlformats.org/officeDocument/2006/relationships" xmlns:m="http://schemas.openxmlformats.org/officeDocument/2006/math" xmlns:v="urn:schemas-microsoft-com:vml" xmlns:wp14="http://schemas.microsoft.com/office/word/2010/wordprocessingDrawing" xmlns:wp="http://schemas.openxmlformats.org/drawingml/2006/wordprocessingDrawing" xmlns:w10="urn:schemas-microsoft-com:office:word" xmlns:w="http://schemas.openxmlformats.org/wordprocessingml/2006/main" xmlns:w14="http://schemas.microsoft.com/office/word/2010/wordml" xmlns:w15="http://schemas.microsoft.com/office/word/2012/wordml" xmlns:w16cid="http://schemas.microsoft.com/office/word/2016/wordml/cid" xmlns:w16se="http://schemas.microsoft.com/office/word/2015/wordml/symex" xmlns:wpg="http://schemas.microsoft.com/office/word/2010/wordprocessingGroup" xmlns:wpi="http://schemas.microsoft.com/office/word/2010/wordprocessingInk" xmlns:wne="http://schemas.microsoft.com/office/word/2006/wordml" xmlns:wps="http://schemas.microsoft.com/office/word/2010/wordprocessingShape" mc:Ignorable="w14 w15 w16se w16cid wp14">
+  <w16cid:commentId w16cid:paraId="57307DDB" w16cid:durableId="1D3B3B30"/>
+  <w16cid:commentId w16cid:paraId="7A591F7C" w16cid:durableId="1D3B3B90"/>
+  <w16cid:commentId w16cid:paraId="4819CB96" w16cid:durableId="1D3B3BA9"/>
+  <w16cid:commentId w16cid:paraId="509DCD44" w16cid:durableId="1D3B3C42"/>
+  <w16cid:commentId w16cid:paraId="636E2F74" w16cid:durableId="1D3B3CD5"/>
+  <w16cid:commentId w16cid:paraId="5A6F2963" w16cid:durableId="1D3B3CAD"/>
+  <w16cid:commentId w16cid:paraId="49BE326B" w16cid:durableId="1D3B3CF7"/>
+  <w16cid:commentId w16cid:paraId="43539162" w16cid:durableId="1D3B3D6E"/>
+</w16cid:commentsIds>
+</file>
+
 <file path=word/endnotes.xml><?xml version="1.0" encoding="utf-8"?>
-<w:endnotes xmlns:wpc="http://schemas.microsoft.com/office/word/2010/wordprocessingCanvas" xmlns:mc="http://schemas.openxmlformats.org/markup-compatibility/2006" xmlns:o="urn:schemas-microsoft-com:office:office" xmlns:r="http://schemas.openxmlformats.org/officeDocument/2006/relationships" xmlns:m="http://schemas.openxmlformats.org/officeDocument/2006/math" xmlns:v="urn:schemas-microsoft-com:vml" xmlns:wp14="http://schemas.microsoft.com/office/word/2010/wordprocessingDrawing" xmlns:wp="http://schemas.openxmlformats.org/drawingml/2006/wordprocessingDrawing" xmlns:w10="urn:schemas-microsoft-com:office:word" xmlns:w="http://schemas.openxmlformats.org/wordprocessingml/2006/main" xmlns:w14="http://schemas.microsoft.com/office/word/2010/wordml" xmlns:w15="http://schemas.microsoft.com/office/word/2012/wordml" xmlns:wpg="http://schemas.microsoft.com/office/word/2010/wordprocessingGroup" xmlns:wpi="http://schemas.microsoft.com/office/word/2010/wordprocessingInk" xmlns:wne="http://schemas.microsoft.com/office/word/2006/wordml" xmlns:wps="http://schemas.microsoft.com/office/word/2010/wordprocessingShape" mc:Ignorable="w14 w15 wp14">
+<w:endnotes xmlns:wpc="http://schemas.microsoft.com/office/word/2010/wordprocessingCanvas" xmlns:cx="http://schemas.microsoft.com/office/drawing/2014/chartex" xmlns:cx1="http://schemas.microsoft.com/office/drawing/2015/9/8/chartex" xmlns:cx2="http://schemas.microsoft.com/office/drawing/2015/10/21/chartex" xmlns:cx3="http://schemas.microsoft.com/office/drawing/2016/5/9/chartex" xmlns:cx4="http://schemas.microsoft.com/office/drawing/2016/5/10/chartex" xmlns:cx5="http://schemas.microsoft.com/office/drawing/2016/5/11/chartex" xmlns:cx6="http://schemas.microsoft.com/office/drawing/2016/5/12/chartex" xmlns:cx7="http://schemas.microsoft.com/office/drawing/2016/5/13/chartex" xmlns:cx8="http://schemas.microsoft.com/office/drawing/2016/5/14/chartex" xmlns:mc="http://schemas.openxmlformats.org/markup-compatibility/2006" xmlns:aink="http://schemas.microsoft.com/office/drawing/2016/ink" xmlns:am3d="http://schemas.microsoft.com/office/drawing/2017/model3d" xmlns:o="urn:schemas-microsoft-com:office:office" xmlns:r="http://schemas.openxmlformats.org/officeDocument/2006/relationships" xmlns:m="http://schemas.openxmlformats.org/officeDocument/2006/math" xmlns:v="urn:schemas-microsoft-com:vml" xmlns:wp14="http://schemas.microsoft.com/office/word/2010/wordprocessingDrawing" xmlns:wp="http://schemas.openxmlformats.org/drawingml/2006/wordprocessingDrawing" xmlns:w10="urn:schemas-microsoft-com:office:word" xmlns:w="http://schemas.openxmlformats.org/wordprocessingml/2006/main" xmlns:w14="http://schemas.microsoft.com/office/word/2010/wordml" xmlns:w15="http://schemas.microsoft.com/office/word/2012/wordml" xmlns:w16cid="http://schemas.microsoft.com/office/word/2016/wordml/cid" xmlns:w16se="http://schemas.microsoft.com/office/word/2015/wordml/symex" xmlns:wpg="http://schemas.microsoft.com/office/word/2010/wordprocessingGroup" xmlns:wpi="http://schemas.microsoft.com/office/word/2010/wordprocessingInk" xmlns:wne="http://schemas.microsoft.com/office/word/2006/wordml" xmlns:wps="http://schemas.microsoft.com/office/word/2010/wordprocessingShape" mc:Ignorable="w14 w15 w16se w16cid wp14">
   <w:endnote w:type="separator" w:id="-1">
     <w:p>
       <w:pPr>
@@ -3307,7 +3568,7 @@
 </file>
 
 <file path=word/footnotes.xml><?xml version="1.0" encoding="utf-8"?>
-<w:footnotes xmlns:wpc="http://schemas.microsoft.com/office/word/2010/wordprocessingCanvas" xmlns:mc="http://schemas.openxmlformats.org/markup-compatibility/2006" xmlns:o="urn:schemas-microsoft-com:office:office" xmlns:r="http://schemas.openxmlformats.org/officeDocument/2006/relationships" xmlns:m="http://schemas.openxmlformats.org/officeDocument/2006/math" xmlns:v="urn:schemas-microsoft-com:vml" xmlns:wp14="http://schemas.microsoft.com/office/word/2010/wordprocessingDrawing" xmlns:wp="http://schemas.openxmlformats.org/drawingml/2006/wordprocessingDrawing" xmlns:w10="urn:schemas-microsoft-com:office:word" xmlns:w="http://schemas.openxmlformats.org/wordprocessingml/2006/main" xmlns:w14="http://schemas.microsoft.com/office/word/2010/wordml" xmlns:w15="http://schemas.microsoft.com/office/word/2012/wordml" xmlns:wpg="http://schemas.microsoft.com/office/word/2010/wordprocessingGroup" xmlns:wpi="http://schemas.microsoft.com/office/word/2010/wordprocessingInk" xmlns:wne="http://schemas.microsoft.com/office/word/2006/wordml" xmlns:wps="http://schemas.microsoft.com/office/word/2010/wordprocessingShape" mc:Ignorable="w14 w15 wp14">
+<w:footnotes xmlns:wpc="http://schemas.microsoft.com/office/word/2010/wordprocessingCanvas" xmlns:cx="http://schemas.microsoft.com/office/drawing/2014/chartex" xmlns:cx1="http://schemas.microsoft.com/office/drawing/2015/9/8/chartex" xmlns:cx2="http://schemas.microsoft.com/office/drawing/2015/10/21/chartex" xmlns:cx3="http://schemas.microsoft.com/office/drawing/2016/5/9/chartex" xmlns:cx4="http://schemas.microsoft.com/office/drawing/2016/5/10/chartex" xmlns:cx5="http://schemas.microsoft.com/office/drawing/2016/5/11/chartex" xmlns:cx6="http://schemas.microsoft.com/office/drawing/2016/5/12/chartex" xmlns:cx7="http://schemas.microsoft.com/office/drawing/2016/5/13/chartex" xmlns:cx8="http://schemas.microsoft.com/office/drawing/2016/5/14/chartex" xmlns:mc="http://schemas.openxmlformats.org/markup-compatibility/2006" xmlns:aink="http://schemas.microsoft.com/office/drawing/2016/ink" xmlns:am3d="http://schemas.microsoft.com/office/drawing/2017/model3d" xmlns:o="urn:schemas-microsoft-com:office:office" xmlns:r="http://schemas.openxmlformats.org/officeDocument/2006/relationships" xmlns:m="http://schemas.openxmlformats.org/officeDocument/2006/math" xmlns:v="urn:schemas-microsoft-com:vml" xmlns:wp14="http://schemas.microsoft.com/office/word/2010/wordprocessingDrawing" xmlns:wp="http://schemas.openxmlformats.org/drawingml/2006/wordprocessingDrawing" xmlns:w10="urn:schemas-microsoft-com:office:word" xmlns:w="http://schemas.openxmlformats.org/wordprocessingml/2006/main" xmlns:w14="http://schemas.microsoft.com/office/word/2010/wordml" xmlns:w15="http://schemas.microsoft.com/office/word/2012/wordml" xmlns:w16cid="http://schemas.microsoft.com/office/word/2016/wordml/cid" xmlns:w16se="http://schemas.microsoft.com/office/word/2015/wordml/symex" xmlns:wpg="http://schemas.microsoft.com/office/word/2010/wordprocessingGroup" xmlns:wpi="http://schemas.microsoft.com/office/word/2010/wordprocessingInk" xmlns:wne="http://schemas.microsoft.com/office/word/2006/wordml" xmlns:wps="http://schemas.microsoft.com/office/word/2010/wordprocessingShape" mc:Ignorable="w14 w15 w16se w16cid wp14">
   <w:footnote w:type="separator" w:id="-1">
     <w:p>
       <w:pPr>
@@ -3332,7 +3593,7 @@
 </file>
 
 <file path=word/numbering.xml><?xml version="1.0" encoding="utf-8"?>
-<w:numbering xmlns:wpc="http://schemas.microsoft.com/office/word/2010/wordprocessingCanvas" xmlns:mc="http://schemas.openxmlformats.org/markup-compatibility/2006" xmlns:o="urn:schemas-microsoft-com:office:office" xmlns:r="http://schemas.openxmlformats.org/officeDocument/2006/relationships" xmlns:m="http://schemas.openxmlformats.org/officeDocument/2006/math" xmlns:v="urn:schemas-microsoft-com:vml" xmlns:wp14="http://schemas.microsoft.com/office/word/2010/wordprocessingDrawing" xmlns:wp="http://schemas.openxmlformats.org/drawingml/2006/wordprocessingDrawing" xmlns:w10="urn:schemas-microsoft-com:office:word" xmlns:w="http://schemas.openxmlformats.org/wordprocessingml/2006/main" xmlns:w14="http://schemas.microsoft.com/office/word/2010/wordml" xmlns:w15="http://schemas.microsoft.com/office/word/2012/wordml" xmlns:wpg="http://schemas.microsoft.com/office/word/2010/wordprocessingGroup" xmlns:wpi="http://schemas.microsoft.com/office/word/2010/wordprocessingInk" xmlns:wne="http://schemas.microsoft.com/office/word/2006/wordml" xmlns:wps="http://schemas.microsoft.com/office/word/2010/wordprocessingShape" mc:Ignorable="w14 w15 wp14">
+<w:numbering xmlns:wpc="http://schemas.microsoft.com/office/word/2010/wordprocessingCanvas" xmlns:cx="http://schemas.microsoft.com/office/drawing/2014/chartex" xmlns:cx1="http://schemas.microsoft.com/office/drawing/2015/9/8/chartex" xmlns:cx2="http://schemas.microsoft.com/office/drawing/2015/10/21/chartex" xmlns:cx3="http://schemas.microsoft.com/office/drawing/2016/5/9/chartex" xmlns:cx4="http://schemas.microsoft.com/office/drawing/2016/5/10/chartex" xmlns:cx5="http://schemas.microsoft.com/office/drawing/2016/5/11/chartex" xmlns:cx6="http://schemas.microsoft.com/office/drawing/2016/5/12/chartex" xmlns:cx7="http://schemas.microsoft.com/office/drawing/2016/5/13/chartex" xmlns:cx8="http://schemas.microsoft.com/office/drawing/2016/5/14/chartex" xmlns:mc="http://schemas.openxmlformats.org/markup-compatibility/2006" xmlns:aink="http://schemas.microsoft.com/office/drawing/2016/ink" xmlns:am3d="http://schemas.microsoft.com/office/drawing/2017/model3d" xmlns:o="urn:schemas-microsoft-com:office:office" xmlns:r="http://schemas.openxmlformats.org/officeDocument/2006/relationships" xmlns:m="http://schemas.openxmlformats.org/officeDocument/2006/math" xmlns:v="urn:schemas-microsoft-com:vml" xmlns:wp14="http://schemas.microsoft.com/office/word/2010/wordprocessingDrawing" xmlns:wp="http://schemas.openxmlformats.org/drawingml/2006/wordprocessingDrawing" xmlns:w10="urn:schemas-microsoft-com:office:word" xmlns:w="http://schemas.openxmlformats.org/wordprocessingml/2006/main" xmlns:w14="http://schemas.microsoft.com/office/word/2010/wordml" xmlns:w15="http://schemas.microsoft.com/office/word/2012/wordml" xmlns:w16cid="http://schemas.microsoft.com/office/word/2016/wordml/cid" xmlns:w16se="http://schemas.microsoft.com/office/word/2015/wordml/symex" xmlns:wpg="http://schemas.microsoft.com/office/word/2010/wordprocessingGroup" xmlns:wpi="http://schemas.microsoft.com/office/word/2010/wordprocessingInk" xmlns:wne="http://schemas.microsoft.com/office/word/2006/wordml" xmlns:wps="http://schemas.microsoft.com/office/word/2010/wordprocessingShape" mc:Ignorable="w14 w15 w16se w16cid wp14">
   <w:abstractNum w:abstractNumId="0" w15:restartNumberingAfterBreak="0">
     <w:nsid w:val="1B8A2F0E"/>
     <w:multiLevelType w:val="hybridMultilevel"/>
@@ -3636,8 +3897,16 @@
 </w:numbering>
 </file>
 
+<file path=word/people.xml><?xml version="1.0" encoding="utf-8"?>
+<w15:people xmlns:wpc="http://schemas.microsoft.com/office/word/2010/wordprocessingCanvas" xmlns:cx="http://schemas.microsoft.com/office/drawing/2014/chartex" xmlns:cx1="http://schemas.microsoft.com/office/drawing/2015/9/8/chartex" xmlns:cx2="http://schemas.microsoft.com/office/drawing/2015/10/21/chartex" xmlns:cx3="http://schemas.microsoft.com/office/drawing/2016/5/9/chartex" xmlns:cx4="http://schemas.microsoft.com/office/drawing/2016/5/10/chartex" xmlns:cx5="http://schemas.microsoft.com/office/drawing/2016/5/11/chartex" xmlns:cx6="http://schemas.microsoft.com/office/drawing/2016/5/12/chartex" xmlns:cx7="http://schemas.microsoft.com/office/drawing/2016/5/13/chartex" xmlns:cx8="http://schemas.microsoft.com/office/drawing/2016/5/14/chartex" xmlns:mc="http://schemas.openxmlformats.org/markup-compatibility/2006" xmlns:aink="http://schemas.microsoft.com/office/drawing/2016/ink" xmlns:am3d="http://schemas.microsoft.com/office/drawing/2017/model3d" xmlns:o="urn:schemas-microsoft-com:office:office" xmlns:r="http://schemas.openxmlformats.org/officeDocument/2006/relationships" xmlns:m="http://schemas.openxmlformats.org/officeDocument/2006/math" xmlns:v="urn:schemas-microsoft-com:vml" xmlns:wp14="http://schemas.microsoft.com/office/word/2010/wordprocessingDrawing" xmlns:wp="http://schemas.openxmlformats.org/drawingml/2006/wordprocessingDrawing" xmlns:w10="urn:schemas-microsoft-com:office:word" xmlns:w="http://schemas.openxmlformats.org/wordprocessingml/2006/main" xmlns:w14="http://schemas.microsoft.com/office/word/2010/wordml" xmlns:w15="http://schemas.microsoft.com/office/word/2012/wordml" xmlns:w16cid="http://schemas.microsoft.com/office/word/2016/wordml/cid" xmlns:w16se="http://schemas.microsoft.com/office/word/2015/wordml/symex" xmlns:wpg="http://schemas.microsoft.com/office/word/2010/wordprocessingGroup" xmlns:wpi="http://schemas.microsoft.com/office/word/2010/wordprocessingInk" xmlns:wne="http://schemas.microsoft.com/office/word/2006/wordml" xmlns:wps="http://schemas.microsoft.com/office/word/2010/wordprocessingShape" mc:Ignorable="w14 w15 w16se w16cid wp14">
+  <w15:person w15:author="Nga Nguyen Thanh">
+    <w15:presenceInfo w15:providerId="Windows Live" w15:userId="c1fb20d368e8c84d"/>
+  </w15:person>
+</w15:people>
+</file>
+
 <file path=word/styles.xml><?xml version="1.0" encoding="utf-8"?>
-<w:styles xmlns:mc="http://schemas.openxmlformats.org/markup-compatibility/2006" xmlns:r="http://schemas.openxmlformats.org/officeDocument/2006/relationships" xmlns:w="http://schemas.openxmlformats.org/wordprocessingml/2006/main" xmlns:w14="http://schemas.microsoft.com/office/word/2010/wordml" xmlns:w15="http://schemas.microsoft.com/office/word/2012/wordml" mc:Ignorable="w14 w15">
+<w:styles xmlns:mc="http://schemas.openxmlformats.org/markup-compatibility/2006" xmlns:r="http://schemas.openxmlformats.org/officeDocument/2006/relationships" xmlns:w="http://schemas.openxmlformats.org/wordprocessingml/2006/main" xmlns:w14="http://schemas.microsoft.com/office/word/2010/wordml" xmlns:w15="http://schemas.microsoft.com/office/word/2012/wordml" xmlns:w16cid="http://schemas.microsoft.com/office/word/2016/wordml/cid" xmlns:w16se="http://schemas.microsoft.com/office/word/2015/wordml/symex" mc:Ignorable="w14 w15 w16se w16cid">
   <w:docDefaults>
     <w:rPrDefault>
       <w:rPr>
@@ -3653,7 +3922,7 @@
       </w:pPr>
     </w:pPrDefault>
   </w:docDefaults>
-  <w:latentStyles w:defLockedState="0" w:defUIPriority="99" w:defSemiHidden="0" w:defUnhideWhenUsed="0" w:defQFormat="0" w:count="371">
+  <w:latentStyles w:defLockedState="0" w:defUIPriority="99" w:defSemiHidden="0" w:defUnhideWhenUsed="0" w:defQFormat="0" w:count="375">
     <w:lsdException w:name="Normal" w:uiPriority="0" w:qFormat="1"/>
     <w:lsdException w:name="heading 1" w:uiPriority="9" w:qFormat="1"/>
     <w:lsdException w:name="heading 2" w:semiHidden="1" w:uiPriority="9" w:unhideWhenUsed="1" w:qFormat="1"/>
@@ -3759,7 +4028,6 @@
     <w:lsdException w:name="HTML Sample" w:semiHidden="1" w:unhideWhenUsed="1"/>
     <w:lsdException w:name="HTML Typewriter" w:semiHidden="1" w:unhideWhenUsed="1"/>
     <w:lsdException w:name="HTML Variable" w:semiHidden="1" w:unhideWhenUsed="1"/>
-    <w:lsdException w:name="Normal Table" w:semiHidden="1" w:unhideWhenUsed="1"/>
     <w:lsdException w:name="annotation subject" w:semiHidden="1" w:unhideWhenUsed="1"/>
     <w:lsdException w:name="No List" w:semiHidden="1" w:unhideWhenUsed="1"/>
     <w:lsdException w:name="Outline List 1" w:semiHidden="1" w:unhideWhenUsed="1"/>
@@ -3803,10 +4071,8 @@
     <w:lsdException w:name="Table Elegant" w:semiHidden="1" w:unhideWhenUsed="1"/>
     <w:lsdException w:name="Table Professional" w:semiHidden="1" w:unhideWhenUsed="1"/>
     <w:lsdException w:name="Table Subtle 1" w:semiHidden="1" w:unhideWhenUsed="1"/>
-    <w:lsdException w:name="Table Subtle 2" w:semiHidden="1" w:unhideWhenUsed="1"/>
     <w:lsdException w:name="Table Web 1" w:semiHidden="1" w:unhideWhenUsed="1"/>
     <w:lsdException w:name="Table Web 2" w:semiHidden="1" w:unhideWhenUsed="1"/>
-    <w:lsdException w:name="Table Web 3" w:semiHidden="1" w:unhideWhenUsed="1"/>
     <w:lsdException w:name="Balloon Text" w:semiHidden="1" w:unhideWhenUsed="1"/>
     <w:lsdException w:name="Table Grid" w:uiPriority="39"/>
     <w:lsdException w:name="Table Theme" w:semiHidden="1" w:unhideWhenUsed="1"/>
@@ -4025,6 +4291,10 @@
     <w:lsdException w:name="List Table 5 Dark Accent 6" w:uiPriority="50"/>
     <w:lsdException w:name="List Table 6 Colorful Accent 6" w:uiPriority="51"/>
     <w:lsdException w:name="List Table 7 Colorful Accent 6" w:uiPriority="52"/>
+    <w:lsdException w:name="Mention" w:semiHidden="1" w:unhideWhenUsed="1"/>
+    <w:lsdException w:name="Smart Hyperlink" w:semiHidden="1" w:unhideWhenUsed="1"/>
+    <w:lsdException w:name="Hashtag" w:semiHidden="1" w:unhideWhenUsed="1"/>
+    <w:lsdException w:name="Unresolved Mention" w:semiHidden="1" w:unhideWhenUsed="1"/>
   </w:latentStyles>
   <w:style w:type="paragraph" w:default="1" w:styleId="Normal">
     <w:name w:val="Normal"/>
@@ -4130,6 +4400,102 @@
     <w:link w:val="Footer"/>
     <w:uiPriority w:val="99"/>
     <w:rsid w:val="00661DD2"/>
+  </w:style>
+  <w:style w:type="character" w:styleId="CommentReference">
+    <w:name w:val="annotation reference"/>
+    <w:basedOn w:val="DefaultParagraphFont"/>
+    <w:uiPriority w:val="99"/>
+    <w:semiHidden/>
+    <w:unhideWhenUsed/>
+    <w:rsid w:val="008A0C82"/>
+    <w:rPr>
+      <w:sz w:val="16"/>
+      <w:szCs w:val="16"/>
+    </w:rPr>
+  </w:style>
+  <w:style w:type="paragraph" w:styleId="CommentText">
+    <w:name w:val="annotation text"/>
+    <w:basedOn w:val="Normal"/>
+    <w:link w:val="CommentTextChar"/>
+    <w:uiPriority w:val="99"/>
+    <w:unhideWhenUsed/>
+    <w:rsid w:val="008A0C82"/>
+    <w:pPr>
+      <w:spacing w:line="240" w:lineRule="auto"/>
+    </w:pPr>
+    <w:rPr>
+      <w:sz w:val="20"/>
+      <w:szCs w:val="20"/>
+    </w:rPr>
+  </w:style>
+  <w:style w:type="character" w:customStyle="1" w:styleId="CommentTextChar">
+    <w:name w:val="Comment Text Char"/>
+    <w:basedOn w:val="DefaultParagraphFont"/>
+    <w:link w:val="CommentText"/>
+    <w:uiPriority w:val="99"/>
+    <w:rsid w:val="008A0C82"/>
+    <w:rPr>
+      <w:sz w:val="20"/>
+      <w:szCs w:val="20"/>
+    </w:rPr>
+  </w:style>
+  <w:style w:type="paragraph" w:styleId="CommentSubject">
+    <w:name w:val="annotation subject"/>
+    <w:basedOn w:val="CommentText"/>
+    <w:next w:val="CommentText"/>
+    <w:link w:val="CommentSubjectChar"/>
+    <w:uiPriority w:val="99"/>
+    <w:semiHidden/>
+    <w:unhideWhenUsed/>
+    <w:rsid w:val="008A0C82"/>
+    <w:rPr>
+      <w:b/>
+      <w:bCs/>
+    </w:rPr>
+  </w:style>
+  <w:style w:type="character" w:customStyle="1" w:styleId="CommentSubjectChar">
+    <w:name w:val="Comment Subject Char"/>
+    <w:basedOn w:val="CommentTextChar"/>
+    <w:link w:val="CommentSubject"/>
+    <w:uiPriority w:val="99"/>
+    <w:semiHidden/>
+    <w:rsid w:val="008A0C82"/>
+    <w:rPr>
+      <w:b/>
+      <w:bCs/>
+      <w:sz w:val="20"/>
+      <w:szCs w:val="20"/>
+    </w:rPr>
+  </w:style>
+  <w:style w:type="paragraph" w:styleId="BalloonText">
+    <w:name w:val="Balloon Text"/>
+    <w:basedOn w:val="Normal"/>
+    <w:link w:val="BalloonTextChar"/>
+    <w:uiPriority w:val="99"/>
+    <w:semiHidden/>
+    <w:unhideWhenUsed/>
+    <w:rsid w:val="008A0C82"/>
+    <w:pPr>
+      <w:spacing w:after="0" w:line="240" w:lineRule="auto"/>
+    </w:pPr>
+    <w:rPr>
+      <w:rFonts w:ascii="Segoe UI" w:hAnsi="Segoe UI" w:cs="Segoe UI"/>
+      <w:sz w:val="18"/>
+      <w:szCs w:val="18"/>
+    </w:rPr>
+  </w:style>
+  <w:style w:type="character" w:customStyle="1" w:styleId="BalloonTextChar">
+    <w:name w:val="Balloon Text Char"/>
+    <w:basedOn w:val="DefaultParagraphFont"/>
+    <w:link w:val="BalloonText"/>
+    <w:uiPriority w:val="99"/>
+    <w:semiHidden/>
+    <w:rsid w:val="008A0C82"/>
+    <w:rPr>
+      <w:rFonts w:ascii="Segoe UI" w:hAnsi="Segoe UI" w:cs="Segoe UI"/>
+      <w:sz w:val="18"/>
+      <w:szCs w:val="18"/>
+    </w:rPr>
   </w:style>
 </w:styles>
 </file>

</xml_diff>

<commit_message>
update dac ta phi
</commit_message>
<xml_diff>
--- a/Document/Đặc tả Usecase/DacTa_Phi.docx
+++ b/Document/Đặc tả Usecase/DacTa_Phi.docx
@@ -1,6 +1,6 @@
 
 <file path=word/document.xml><?xml version="1.0" encoding="utf-8"?>
-<w:document xmlns:wpc="http://schemas.microsoft.com/office/word/2010/wordprocessingCanvas" xmlns:cx="http://schemas.microsoft.com/office/drawing/2014/chartex" xmlns:cx1="http://schemas.microsoft.com/office/drawing/2015/9/8/chartex" xmlns:cx2="http://schemas.microsoft.com/office/drawing/2015/10/21/chartex" xmlns:cx3="http://schemas.microsoft.com/office/drawing/2016/5/9/chartex" xmlns:cx4="http://schemas.microsoft.com/office/drawing/2016/5/10/chartex" xmlns:cx5="http://schemas.microsoft.com/office/drawing/2016/5/11/chartex" xmlns:cx6="http://schemas.microsoft.com/office/drawing/2016/5/12/chartex" xmlns:cx7="http://schemas.microsoft.com/office/drawing/2016/5/13/chartex" xmlns:cx8="http://schemas.microsoft.com/office/drawing/2016/5/14/chartex" xmlns:mc="http://schemas.openxmlformats.org/markup-compatibility/2006" xmlns:aink="http://schemas.microsoft.com/office/drawing/2016/ink" xmlns:am3d="http://schemas.microsoft.com/office/drawing/2017/model3d" xmlns:o="urn:schemas-microsoft-com:office:office" xmlns:r="http://schemas.openxmlformats.org/officeDocument/2006/relationships" xmlns:m="http://schemas.openxmlformats.org/officeDocument/2006/math" xmlns:v="urn:schemas-microsoft-com:vml" xmlns:wp14="http://schemas.microsoft.com/office/word/2010/wordprocessingDrawing" xmlns:wp="http://schemas.openxmlformats.org/drawingml/2006/wordprocessingDrawing" xmlns:w10="urn:schemas-microsoft-com:office:word" xmlns:w="http://schemas.openxmlformats.org/wordprocessingml/2006/main" xmlns:w14="http://schemas.microsoft.com/office/word/2010/wordml" xmlns:w15="http://schemas.microsoft.com/office/word/2012/wordml" xmlns:w16cid="http://schemas.microsoft.com/office/word/2016/wordml/cid" xmlns:w16se="http://schemas.microsoft.com/office/word/2015/wordml/symex" xmlns:wpg="http://schemas.microsoft.com/office/word/2010/wordprocessingGroup" xmlns:wpi="http://schemas.microsoft.com/office/word/2010/wordprocessingInk" xmlns:wne="http://schemas.microsoft.com/office/word/2006/wordml" xmlns:wps="http://schemas.microsoft.com/office/word/2010/wordprocessingShape" mc:Ignorable="w14 w15 w16se w16cid wp14">
+<w:document xmlns:wpc="http://schemas.microsoft.com/office/word/2010/wordprocessingCanvas" xmlns:mc="http://schemas.openxmlformats.org/markup-compatibility/2006" xmlns:o="urn:schemas-microsoft-com:office:office" xmlns:r="http://schemas.openxmlformats.org/officeDocument/2006/relationships" xmlns:m="http://schemas.openxmlformats.org/officeDocument/2006/math" xmlns:v="urn:schemas-microsoft-com:vml" xmlns:wp14="http://schemas.microsoft.com/office/word/2010/wordprocessingDrawing" xmlns:wp="http://schemas.openxmlformats.org/drawingml/2006/wordprocessingDrawing" xmlns:w10="urn:schemas-microsoft-com:office:word" xmlns:w="http://schemas.openxmlformats.org/wordprocessingml/2006/main" xmlns:w14="http://schemas.microsoft.com/office/word/2010/wordml" xmlns:w15="http://schemas.microsoft.com/office/word/2012/wordml" xmlns:wpg="http://schemas.microsoft.com/office/word/2010/wordprocessingGroup" xmlns:wpi="http://schemas.microsoft.com/office/word/2010/wordprocessingInk" xmlns:wne="http://schemas.microsoft.com/office/word/2006/wordml" xmlns:wps="http://schemas.microsoft.com/office/word/2010/wordprocessingShape" mc:Ignorable="w14 w15 wp14">
   <w:body>
     <w:p>
       <w:r>
@@ -207,9 +207,25 @@
                 <w:sz w:val="26"/>
                 <w:szCs w:val="26"/>
               </w:rPr>
-              <w:t>Actor đăng nhập vào hệ thống thành công và đang ở trang giao diện chính.</w:t>
+              <w:t>Actor đăng nhập vào hệ thống thành công và đang ở trang giao diệ</w:t>
+            </w:r>
+            <w:r>
+              <w:rPr>
+                <w:rFonts w:ascii="Times New Roman" w:hAnsi="Times New Roman" w:cs="Times New Roman"/>
+                <w:sz w:val="26"/>
+                <w:szCs w:val="26"/>
+              </w:rPr>
+              <w:t>n quản lý Dvd</w:t>
             </w:r>
             <w:commentRangeEnd w:id="0"/>
+            <w:r>
+              <w:rPr>
+                <w:rFonts w:ascii="Times New Roman" w:hAnsi="Times New Roman" w:cs="Times New Roman"/>
+                <w:sz w:val="26"/>
+                <w:szCs w:val="26"/>
+              </w:rPr>
+              <w:t>.</w:t>
+            </w:r>
             <w:r>
               <w:rPr>
                 <w:rStyle w:val="CommentReference"/>
@@ -464,7 +480,23 @@
                 <w:sz w:val="26"/>
                 <w:szCs w:val="26"/>
               </w:rPr>
-              <w:t xml:space="preserve">2. Hiển thị form </w:t>
+              <w:t xml:space="preserve">2. Hiển thị </w:t>
+            </w:r>
+            <w:r>
+              <w:rPr>
+                <w:rFonts w:ascii="Times New Roman" w:hAnsi="Times New Roman" w:cs="Times New Roman"/>
+                <w:sz w:val="26"/>
+                <w:szCs w:val="26"/>
+              </w:rPr>
+              <w:t>giao diện</w:t>
+            </w:r>
+            <w:r>
+              <w:rPr>
+                <w:rFonts w:ascii="Times New Roman" w:hAnsi="Times New Roman" w:cs="Times New Roman"/>
+                <w:sz w:val="26"/>
+                <w:szCs w:val="26"/>
+              </w:rPr>
+              <w:t xml:space="preserve"> </w:t>
             </w:r>
             <w:r>
               <w:rPr>
@@ -664,7 +696,23 @@
                 <w:sz w:val="26"/>
                 <w:szCs w:val="26"/>
               </w:rPr>
-              <w:t xml:space="preserve"> và nhập đúng mã đĩa, hệ thống sẽ hiện thị form thông tin trạng thái đĩa được nhậ</w:t>
+              <w:t xml:space="preserve"> và nhập đúng mã đĩa, hệ thống sẽ hiện thị </w:t>
+            </w:r>
+            <w:r>
+              <w:rPr>
+                <w:rFonts w:ascii="Times New Roman" w:hAnsi="Times New Roman" w:cs="Times New Roman"/>
+                <w:sz w:val="26"/>
+                <w:szCs w:val="26"/>
+              </w:rPr>
+              <w:t>giao diện</w:t>
+            </w:r>
+            <w:r>
+              <w:rPr>
+                <w:rFonts w:ascii="Times New Roman" w:hAnsi="Times New Roman" w:cs="Times New Roman"/>
+                <w:sz w:val="26"/>
+                <w:szCs w:val="26"/>
+              </w:rPr>
+              <w:t xml:space="preserve"> thông tin trạng thái đĩa được nhậ</w:t>
             </w:r>
             <w:r>
               <w:rPr>
@@ -698,7 +746,23 @@
                 <w:sz w:val="26"/>
                 <w:szCs w:val="26"/>
               </w:rPr>
-              <w:t>hệ thống trở về giao diện chính.</w:t>
+              <w:t xml:space="preserve">hệ thống trở về giao </w:t>
+            </w:r>
+            <w:r>
+              <w:rPr>
+                <w:rFonts w:ascii="Times New Roman" w:hAnsi="Times New Roman" w:cs="Times New Roman"/>
+                <w:sz w:val="26"/>
+                <w:szCs w:val="26"/>
+              </w:rPr>
+              <w:t>quản lý dvd</w:t>
+            </w:r>
+            <w:r>
+              <w:rPr>
+                <w:rFonts w:ascii="Times New Roman" w:hAnsi="Times New Roman" w:cs="Times New Roman"/>
+                <w:sz w:val="26"/>
+                <w:szCs w:val="26"/>
+              </w:rPr>
+              <w:t>.</w:t>
             </w:r>
           </w:p>
         </w:tc>
@@ -1093,23 +1157,15 @@
                 <w:sz w:val="26"/>
                 <w:szCs w:val="26"/>
               </w:rPr>
-              <w:t xml:space="preserve"> </w:t>
-            </w:r>
-            <w:commentRangeStart w:id="1"/>
-            <w:r>
-              <w:rPr>
-                <w:rFonts w:ascii="Times New Roman" w:hAnsi="Times New Roman" w:cs="Times New Roman"/>
-                <w:sz w:val="26"/>
-                <w:szCs w:val="26"/>
-              </w:rPr>
-              <w:t>Actor đăng nhập vào hệ thống thành công và đang ở trang giao diện chính.</w:t>
-            </w:r>
-            <w:commentRangeEnd w:id="1"/>
-            <w:r>
-              <w:rPr>
-                <w:rStyle w:val="CommentReference"/>
-              </w:rPr>
-              <w:commentReference w:id="1"/>
+              <w:t xml:space="preserve"> Actor đăng nhập vào hệ thống thành công và đang ở trang giao diện </w:t>
+            </w:r>
+            <w:r>
+              <w:rPr>
+                <w:rFonts w:ascii="Times New Roman" w:hAnsi="Times New Roman" w:cs="Times New Roman"/>
+                <w:sz w:val="26"/>
+                <w:szCs w:val="26"/>
+              </w:rPr>
+              <w:t>quản lý dvd theo tiêu đề</w:t>
             </w:r>
           </w:p>
         </w:tc>
@@ -1344,7 +1400,23 @@
                 <w:sz w:val="26"/>
                 <w:szCs w:val="26"/>
               </w:rPr>
-              <w:t xml:space="preserve">2. Hiển thị form </w:t>
+              <w:t xml:space="preserve">2. Hiển thị </w:t>
+            </w:r>
+            <w:r>
+              <w:rPr>
+                <w:rFonts w:ascii="Times New Roman" w:hAnsi="Times New Roman" w:cs="Times New Roman"/>
+                <w:sz w:val="26"/>
+                <w:szCs w:val="26"/>
+              </w:rPr>
+              <w:t>giao diện</w:t>
+            </w:r>
+            <w:r>
+              <w:rPr>
+                <w:rFonts w:ascii="Times New Roman" w:hAnsi="Times New Roman" w:cs="Times New Roman"/>
+                <w:sz w:val="26"/>
+                <w:szCs w:val="26"/>
+              </w:rPr>
+              <w:t xml:space="preserve"> </w:t>
             </w:r>
             <w:r>
               <w:rPr>
@@ -1375,7 +1447,6 @@
                 <w:szCs w:val="26"/>
               </w:rPr>
             </w:pPr>
-            <w:commentRangeStart w:id="2"/>
             <w:r>
               <w:rPr>
                 <w:rFonts w:ascii="Times New Roman" w:hAnsi="Times New Roman" w:cs="Times New Roman"/>
@@ -1390,50 +1461,24 @@
                 <w:sz w:val="26"/>
                 <w:szCs w:val="26"/>
               </w:rPr>
-              <w:t xml:space="preserve">nhập tên tiêu đề cần xem thông tin vào text box </w:t>
-            </w:r>
-            <w:r>
-              <w:rPr>
-                <w:rFonts w:ascii="Times New Roman" w:hAnsi="Times New Roman" w:cs="Times New Roman"/>
-                <w:b/>
-                <w:sz w:val="26"/>
-                <w:szCs w:val="26"/>
-              </w:rPr>
-              <w:t>Key word</w:t>
-            </w:r>
-            <w:r>
-              <w:rPr>
-                <w:rFonts w:ascii="Times New Roman" w:hAnsi="Times New Roman" w:cs="Times New Roman"/>
-                <w:sz w:val="26"/>
-                <w:szCs w:val="26"/>
-              </w:rPr>
-              <w:t xml:space="preserve"> và nhấn nút </w:t>
-            </w:r>
-            <w:r>
-              <w:rPr>
-                <w:rFonts w:ascii="Times New Roman" w:hAnsi="Times New Roman" w:cs="Times New Roman"/>
-                <w:b/>
-                <w:sz w:val="26"/>
-                <w:szCs w:val="26"/>
-              </w:rPr>
-              <w:t>Search.</w:t>
-            </w:r>
-            <w:r>
-              <w:rPr>
-                <w:rFonts w:ascii="Times New Roman" w:hAnsi="Times New Roman" w:cs="Times New Roman"/>
-                <w:b/>
-                <w:sz w:val="26"/>
-                <w:szCs w:val="26"/>
-              </w:rPr>
-              <w:t xml:space="preserve"> </w:t>
-            </w:r>
-            <w:r>
-              <w:rPr>
-                <w:rFonts w:ascii="Times New Roman" w:hAnsi="Times New Roman" w:cs="Times New Roman"/>
-                <w:sz w:val="26"/>
-                <w:szCs w:val="26"/>
-              </w:rPr>
-              <w:t>(Actor có thể bỏ qua bước này và thực hiện bước 5 nếu tìm thấy Tiêu đề cần xem thông tin trong Form danh sách hiển thị ở bước 2)</w:t>
+              <w:t>chọn “</w:t>
+            </w:r>
+            <w:r>
+              <w:rPr>
+                <w:rFonts w:ascii="Times New Roman" w:hAnsi="Times New Roman" w:cs="Times New Roman"/>
+                <w:b/>
+                <w:sz w:val="26"/>
+                <w:szCs w:val="26"/>
+              </w:rPr>
+              <w:t>Chi tiết</w:t>
+            </w:r>
+            <w:r>
+              <w:rPr>
+                <w:rFonts w:ascii="Times New Roman" w:hAnsi="Times New Roman" w:cs="Times New Roman"/>
+                <w:sz w:val="26"/>
+                <w:szCs w:val="26"/>
+              </w:rPr>
+              <w:t xml:space="preserve">” sau tiêu đề đĩa cần xem thông tin. </w:t>
             </w:r>
           </w:p>
         </w:tc>
@@ -1465,75 +1510,7 @@
                 <w:sz w:val="26"/>
                 <w:szCs w:val="26"/>
               </w:rPr>
-              <w:t xml:space="preserve">Nếu từ khóa nhập vào đúng, form sẽ hiện ra danh sách các tiêu đề phù hợp với </w:t>
-            </w:r>
-            <w:r>
-              <w:rPr>
-                <w:rFonts w:ascii="Times New Roman" w:hAnsi="Times New Roman" w:cs="Times New Roman"/>
-                <w:sz w:val="26"/>
-                <w:szCs w:val="26"/>
-              </w:rPr>
-              <w:t>từ khóa mà actor nhập vào.</w:t>
-            </w:r>
-            <w:commentRangeEnd w:id="2"/>
-            <w:r>
-              <w:rPr>
-                <w:rStyle w:val="CommentReference"/>
-              </w:rPr>
-              <w:commentReference w:id="2"/>
-            </w:r>
-          </w:p>
-        </w:tc>
-      </w:tr>
-      <w:tr>
-        <w:trPr>
-          <w:trHeight w:val="818"/>
-        </w:trPr>
-        <w:tc>
-          <w:tcPr>
-            <w:tcW w:w="4675" w:type="dxa"/>
-            <w:vAlign w:val="center"/>
-          </w:tcPr>
-          <w:p>
-            <w:pPr>
-              <w:jc w:val="both"/>
-              <w:rPr>
-                <w:rFonts w:ascii="Times New Roman" w:hAnsi="Times New Roman" w:cs="Times New Roman"/>
-                <w:sz w:val="26"/>
-                <w:szCs w:val="26"/>
-              </w:rPr>
-            </w:pPr>
-            <w:r>
-              <w:rPr>
-                <w:rFonts w:ascii="Times New Roman" w:hAnsi="Times New Roman" w:cs="Times New Roman"/>
-                <w:sz w:val="26"/>
-                <w:szCs w:val="26"/>
-              </w:rPr>
-              <w:t>5. Chọn vào tiều đề cần xem thông tin.</w:t>
-            </w:r>
-          </w:p>
-        </w:tc>
-        <w:tc>
-          <w:tcPr>
-            <w:tcW w:w="4675" w:type="dxa"/>
-            <w:vAlign w:val="center"/>
-          </w:tcPr>
-          <w:p>
-            <w:pPr>
-              <w:jc w:val="both"/>
-              <w:rPr>
-                <w:rFonts w:ascii="Times New Roman" w:hAnsi="Times New Roman" w:cs="Times New Roman"/>
-                <w:sz w:val="26"/>
-                <w:szCs w:val="26"/>
-              </w:rPr>
-            </w:pPr>
-            <w:r>
-              <w:rPr>
-                <w:rFonts w:ascii="Times New Roman" w:hAnsi="Times New Roman" w:cs="Times New Roman"/>
-                <w:sz w:val="26"/>
-                <w:szCs w:val="26"/>
-              </w:rPr>
-              <w:t>6. Hiển thị form thông tin của tiêu đề vừa được chọn.</w:t>
+              <w:t>Hệ thống hiển thị lên màn hình thông tin tiêu đề vừa được chọn.</w:t>
             </w:r>
           </w:p>
         </w:tc>
@@ -1570,98 +1547,6 @@
       </w:tr>
       <w:tr>
         <w:trPr>
-          <w:trHeight w:val="1700"/>
-        </w:trPr>
-        <w:tc>
-          <w:tcPr>
-            <w:tcW w:w="4675" w:type="dxa"/>
-            <w:vAlign w:val="center"/>
-          </w:tcPr>
-          <w:p>
-            <w:pPr>
-              <w:rPr>
-                <w:rFonts w:ascii="Times New Roman" w:hAnsi="Times New Roman" w:cs="Times New Roman"/>
-                <w:sz w:val="26"/>
-                <w:szCs w:val="26"/>
-              </w:rPr>
-            </w:pPr>
-            <w:r>
-              <w:rPr>
-                <w:rFonts w:ascii="Times New Roman" w:hAnsi="Times New Roman" w:cs="Times New Roman"/>
-                <w:sz w:val="26"/>
-                <w:szCs w:val="26"/>
-              </w:rPr>
-              <w:t>4.2. Thực hiện lại bước 3</w:t>
-            </w:r>
-          </w:p>
-        </w:tc>
-        <w:tc>
-          <w:tcPr>
-            <w:tcW w:w="4675" w:type="dxa"/>
-            <w:vAlign w:val="center"/>
-          </w:tcPr>
-          <w:p>
-            <w:pPr>
-              <w:rPr>
-                <w:rFonts w:ascii="Times New Roman" w:hAnsi="Times New Roman" w:cs="Times New Roman"/>
-                <w:sz w:val="26"/>
-                <w:szCs w:val="26"/>
-              </w:rPr>
-            </w:pPr>
-            <w:r>
-              <w:rPr>
-                <w:rFonts w:ascii="Times New Roman" w:hAnsi="Times New Roman" w:cs="Times New Roman"/>
-                <w:sz w:val="26"/>
-                <w:szCs w:val="26"/>
-              </w:rPr>
-              <w:t>4.1.</w:t>
-            </w:r>
-            <w:r>
-              <w:rPr>
-                <w:rFonts w:ascii="Times New Roman" w:hAnsi="Times New Roman" w:cs="Times New Roman"/>
-                <w:sz w:val="26"/>
-                <w:szCs w:val="26"/>
-              </w:rPr>
-              <w:t xml:space="preserve"> Nếu từ khóa không hợp lệ form sẽ không hiển thị tiêu đề nào và hiển thị thông báo “</w:t>
-            </w:r>
-            <w:r>
-              <w:rPr>
-                <w:rFonts w:ascii="Times New Roman" w:hAnsi="Times New Roman" w:cs="Times New Roman"/>
-                <w:b/>
-                <w:sz w:val="26"/>
-                <w:szCs w:val="26"/>
-              </w:rPr>
-              <w:t>Không tìm thấy!</w:t>
-            </w:r>
-            <w:r>
-              <w:rPr>
-                <w:rFonts w:ascii="Times New Roman" w:hAnsi="Times New Roman" w:cs="Times New Roman"/>
-                <w:sz w:val="26"/>
-                <w:szCs w:val="26"/>
-              </w:rPr>
-              <w:t>”</w:t>
-            </w:r>
-            <w:r>
-              <w:rPr>
-                <w:rFonts w:ascii="Times New Roman" w:hAnsi="Times New Roman" w:cs="Times New Roman"/>
-                <w:sz w:val="26"/>
-                <w:szCs w:val="26"/>
-              </w:rPr>
-              <w:t xml:space="preserve"> </w:t>
-            </w:r>
-            <w:r>
-              <w:rPr>
-                <w:rFonts w:ascii="Times New Roman" w:hAnsi="Times New Roman" w:cs="Times New Roman"/>
-                <w:sz w:val="26"/>
-                <w:szCs w:val="26"/>
-              </w:rPr>
-              <w:t>và yêu cầu người dùng thực hiện lại bước 3.</w:t>
-            </w:r>
-          </w:p>
-        </w:tc>
-      </w:tr>
-      <w:tr>
-        <w:trPr>
           <w:trHeight w:val="1160"/>
         </w:trPr>
         <w:tc>
@@ -1683,15 +1568,7 @@
                 <w:sz w:val="26"/>
                 <w:szCs w:val="26"/>
               </w:rPr>
-              <w:t>5.1. Nếu danh sách không có tiều đề cần xem, kiểm tra lại từ khóa vừa nhập. Thực hiện lại bước 3</w:t>
-            </w:r>
-            <w:r>
-              <w:rPr>
-                <w:rFonts w:ascii="Times New Roman" w:hAnsi="Times New Roman" w:cs="Times New Roman"/>
-                <w:sz w:val="26"/>
-                <w:szCs w:val="26"/>
-              </w:rPr>
-              <w:t>.</w:t>
+              <w:t>Không có</w:t>
             </w:r>
           </w:p>
         </w:tc>
@@ -1725,41 +1602,12 @@
       <w:pPr>
         <w:rPr>
           <w:rFonts w:ascii="Times New Roman" w:hAnsi="Times New Roman" w:cs="Times New Roman"/>
-          <w:i/>
-          <w:color w:val="FF0000"/>
           <w:sz w:val="26"/>
           <w:szCs w:val="26"/>
         </w:rPr>
       </w:pPr>
-      <w:r>
-        <w:rPr>
-          <w:rFonts w:ascii="Times New Roman" w:hAnsi="Times New Roman" w:cs="Times New Roman"/>
-          <w:i/>
-          <w:color w:val="FF0000"/>
-          <w:sz w:val="26"/>
-          <w:szCs w:val="26"/>
-        </w:rPr>
-        <w:t>*Note : Mới chỉ làm trường hợp từ khóa không hợp lệ sẽ không tìm thấy tiêu đề nào. Còn 1 trường hợp là tìm có nhưng không có tiêu đề cần chọn. Mà chưa biết viế</w:t>
-      </w:r>
-      <w:r>
-        <w:rPr>
-          <w:rFonts w:ascii="Times New Roman" w:hAnsi="Times New Roman" w:cs="Times New Roman"/>
-          <w:i/>
-          <w:color w:val="FF0000"/>
-          <w:sz w:val="26"/>
-          <w:szCs w:val="26"/>
-        </w:rPr>
-        <w:t>t sao. Mục 5.1.</w:t>
-      </w:r>
-    </w:p>
-    <w:p>
-      <w:pPr>
-        <w:rPr>
-          <w:rFonts w:ascii="Times New Roman" w:hAnsi="Times New Roman" w:cs="Times New Roman"/>
-          <w:sz w:val="26"/>
-          <w:szCs w:val="26"/>
-        </w:rPr>
-      </w:pPr>
+      <w:bookmarkStart w:id="1" w:name="_GoBack"/>
+      <w:bookmarkEnd w:id="1"/>
       <w:r>
         <w:rPr>
           <w:rFonts w:ascii="Times New Roman" w:hAnsi="Times New Roman" w:cs="Times New Roman"/>
@@ -1812,7 +1660,6 @@
                 <w:sz w:val="26"/>
                 <w:szCs w:val="26"/>
               </w:rPr>
-              <w:lastRenderedPageBreak/>
               <w:t xml:space="preserve">Tên use case: </w:t>
             </w:r>
             <w:r>
@@ -1821,7 +1668,7 @@
                 <w:sz w:val="28"/>
                 <w:szCs w:val="28"/>
               </w:rPr>
-              <w:t>Show information a b</w:t>
+              <w:t>Produce a customer repo</w:t>
             </w:r>
             <w:r>
               <w:rPr>
@@ -1829,7 +1676,7 @@
                 <w:sz w:val="28"/>
                 <w:szCs w:val="28"/>
               </w:rPr>
-              <w:t xml:space="preserve">out a particular title - </w:t>
+              <w:t xml:space="preserve">rt for management upon request - </w:t>
             </w:r>
             <w:r>
               <w:rPr>
@@ -1837,7 +1684,15 @@
                 <w:sz w:val="28"/>
                 <w:szCs w:val="28"/>
               </w:rPr>
-              <w:t>Hiển thị thông tin về một tiêu đề cụ thể</w:t>
+              <w:t>Tạo báo cáo quản lí khách hàng theo yêu cầ</w:t>
+            </w:r>
+            <w:r>
+              <w:rPr>
+                <w:rFonts w:ascii="Times New Roman" w:hAnsi="Times New Roman" w:cs="Times New Roman"/>
+                <w:sz w:val="28"/>
+                <w:szCs w:val="28"/>
+              </w:rPr>
+              <w:t xml:space="preserve">u </w:t>
             </w:r>
           </w:p>
         </w:tc>
@@ -1875,7 +1730,7 @@
                 <w:sz w:val="26"/>
                 <w:szCs w:val="26"/>
               </w:rPr>
-              <w:t>Clerk</w:t>
+              <w:t>Manager</w:t>
             </w:r>
           </w:p>
         </w:tc>
@@ -1914,7 +1769,23 @@
                 <w:sz w:val="26"/>
                 <w:szCs w:val="26"/>
               </w:rPr>
-              <w:t xml:space="preserve"> Use case này thực hiện việc hiển thị ra các thông tin về một tiêu đề đĩa (Có bao nhiều đĩa có sẳn có thể cho thuê, giá thuê, thời hạn cho thuê)</w:t>
+              <w:t xml:space="preserve"> Use case này thực hiện việc </w:t>
+            </w:r>
+            <w:r>
+              <w:rPr>
+                <w:rFonts w:ascii="Times New Roman" w:hAnsi="Times New Roman" w:cs="Times New Roman"/>
+                <w:sz w:val="26"/>
+                <w:szCs w:val="26"/>
+              </w:rPr>
+              <w:t xml:space="preserve">tạo ra một báo cáo </w:t>
+            </w:r>
+            <w:r>
+              <w:rPr>
+                <w:rFonts w:ascii="Times New Roman" w:hAnsi="Times New Roman" w:cs="Times New Roman"/>
+                <w:sz w:val="26"/>
+                <w:szCs w:val="26"/>
+              </w:rPr>
+              <w:t>khách hàng nhằm hiển thị tất cả thông tin của một hoặc một số khách hàng (Tùy theo nhu cầu quản lý)</w:t>
             </w:r>
           </w:p>
         </w:tc>
@@ -1955,21 +1826,37 @@
               </w:rPr>
               <w:t xml:space="preserve"> </w:t>
             </w:r>
-            <w:commentRangeStart w:id="3"/>
-            <w:r>
-              <w:rPr>
-                <w:rFonts w:ascii="Times New Roman" w:hAnsi="Times New Roman" w:cs="Times New Roman"/>
-                <w:sz w:val="26"/>
-                <w:szCs w:val="26"/>
-              </w:rPr>
-              <w:t>Actor đăng nhập vào hệ thống thành công và đang ở trang giao diện chính.</w:t>
-            </w:r>
-            <w:commentRangeEnd w:id="3"/>
+            <w:commentRangeStart w:id="2"/>
+            <w:r>
+              <w:rPr>
+                <w:rFonts w:ascii="Times New Roman" w:hAnsi="Times New Roman" w:cs="Times New Roman"/>
+                <w:sz w:val="26"/>
+                <w:szCs w:val="26"/>
+              </w:rPr>
+              <w:t>Actor đăng nhập vào hệ thống thành công và đang ở trang giao diệ</w:t>
+            </w:r>
+            <w:r>
+              <w:rPr>
+                <w:rFonts w:ascii="Times New Roman" w:hAnsi="Times New Roman" w:cs="Times New Roman"/>
+                <w:sz w:val="26"/>
+                <w:szCs w:val="26"/>
+              </w:rPr>
+              <w:t>n thống kê</w:t>
+            </w:r>
+            <w:r>
+              <w:rPr>
+                <w:rFonts w:ascii="Times New Roman" w:hAnsi="Times New Roman" w:cs="Times New Roman"/>
+                <w:sz w:val="26"/>
+                <w:szCs w:val="26"/>
+              </w:rPr>
+              <w:t>.</w:t>
+            </w:r>
+            <w:commentRangeEnd w:id="2"/>
             <w:r>
               <w:rPr>
                 <w:rStyle w:val="CommentReference"/>
               </w:rPr>
-              <w:commentReference w:id="3"/>
+              <w:commentReference w:id="2"/>
             </w:r>
           </w:p>
         </w:tc>
@@ -2007,7 +1894,15 @@
                 <w:sz w:val="26"/>
                 <w:szCs w:val="26"/>
               </w:rPr>
-              <w:t xml:space="preserve"> Hệ thống sẽ hiển thị ra thông tin của tiêu đề đĩa đã được actor chọn hoặc nhập vào vào hệ thống.</w:t>
+              <w:t xml:space="preserve"> Hệ thống sẽ </w:t>
+            </w:r>
+            <w:r>
+              <w:rPr>
+                <w:rFonts w:ascii="Times New Roman" w:hAnsi="Times New Roman" w:cs="Times New Roman"/>
+                <w:sz w:val="26"/>
+                <w:szCs w:val="26"/>
+              </w:rPr>
+              <w:t>thực hiện việc tạo báo cáo khách hàng và hiển thị lên màn hình.</w:t>
             </w:r>
           </w:p>
         </w:tc>
@@ -2069,6 +1964,7 @@
                 <w:sz w:val="26"/>
                 <w:szCs w:val="26"/>
               </w:rPr>
+              <w:lastRenderedPageBreak/>
               <w:t>Actor</w:t>
             </w:r>
           </w:p>
@@ -2140,7 +2036,7 @@
                 <w:sz w:val="28"/>
                 <w:szCs w:val="28"/>
               </w:rPr>
-              <w:t>Show information a bout a particular title</w:t>
+              <w:t>Customer report</w:t>
             </w:r>
             <w:r>
               <w:rPr>
@@ -2172,7 +2068,39 @@
                 <w:sz w:val="26"/>
                 <w:szCs w:val="26"/>
               </w:rPr>
-              <w:t>2. Hiển thị form gồm danh sách tất cả tiêu đề có trong hệ thống.</w:t>
+              <w:t xml:space="preserve">2. Hiển thị </w:t>
+            </w:r>
+            <w:r>
+              <w:rPr>
+                <w:rFonts w:ascii="Times New Roman" w:hAnsi="Times New Roman" w:cs="Times New Roman"/>
+                <w:sz w:val="26"/>
+                <w:szCs w:val="26"/>
+              </w:rPr>
+              <w:t>giao diện</w:t>
+            </w:r>
+            <w:r>
+              <w:rPr>
+                <w:rFonts w:ascii="Times New Roman" w:hAnsi="Times New Roman" w:cs="Times New Roman"/>
+                <w:sz w:val="26"/>
+                <w:szCs w:val="26"/>
+              </w:rPr>
+              <w:t xml:space="preserve"> gồm danh sách tất cả </w:t>
+            </w:r>
+            <w:r>
+              <w:rPr>
+                <w:rFonts w:ascii="Times New Roman" w:hAnsi="Times New Roman" w:cs="Times New Roman"/>
+                <w:sz w:val="26"/>
+                <w:szCs w:val="26"/>
+              </w:rPr>
+              <w:t>khách hàng</w:t>
+            </w:r>
+            <w:r>
+              <w:rPr>
+                <w:rFonts w:ascii="Times New Roman" w:hAnsi="Times New Roman" w:cs="Times New Roman"/>
+                <w:sz w:val="26"/>
+                <w:szCs w:val="26"/>
+              </w:rPr>
+              <w:t xml:space="preserve"> có trong hệ thống.</w:t>
             </w:r>
           </w:p>
         </w:tc>
@@ -2201,41 +2129,83 @@
                 <w:sz w:val="26"/>
                 <w:szCs w:val="26"/>
               </w:rPr>
-              <w:t xml:space="preserve">3. Actor nhập tên tiêu đề cần xem thông tin vào text box </w:t>
-            </w:r>
-            <w:r>
-              <w:rPr>
-                <w:rFonts w:ascii="Times New Roman" w:hAnsi="Times New Roman" w:cs="Times New Roman"/>
-                <w:b/>
-                <w:sz w:val="26"/>
-                <w:szCs w:val="26"/>
-              </w:rPr>
-              <w:t>Key word</w:t>
-            </w:r>
-            <w:r>
-              <w:rPr>
-                <w:rFonts w:ascii="Times New Roman" w:hAnsi="Times New Roman" w:cs="Times New Roman"/>
-                <w:sz w:val="26"/>
-                <w:szCs w:val="26"/>
-              </w:rPr>
-              <w:t xml:space="preserve"> và nhấn nút </w:t>
-            </w:r>
-            <w:r>
-              <w:rPr>
-                <w:rFonts w:ascii="Times New Roman" w:hAnsi="Times New Roman" w:cs="Times New Roman"/>
-                <w:b/>
-                <w:sz w:val="26"/>
-                <w:szCs w:val="26"/>
-              </w:rPr>
-              <w:t xml:space="preserve">Search. </w:t>
-            </w:r>
-            <w:r>
-              <w:rPr>
-                <w:rFonts w:ascii="Times New Roman" w:hAnsi="Times New Roman" w:cs="Times New Roman"/>
-                <w:sz w:val="26"/>
-                <w:szCs w:val="26"/>
-              </w:rPr>
-              <w:t>(Actor có thể bỏ qua bước này và thực hiện bước 5 nếu tìm thấy Tiêu đề cần xem thông tin trong Form danh sách hiển thị ở bước 2)</w:t>
+              <w:t xml:space="preserve">3. Actor </w:t>
+            </w:r>
+            <w:r>
+              <w:rPr>
+                <w:rFonts w:ascii="Times New Roman" w:hAnsi="Times New Roman" w:cs="Times New Roman"/>
+                <w:sz w:val="26"/>
+                <w:szCs w:val="26"/>
+              </w:rPr>
+              <w:t>đánh dấu X vào một hoặc một số khách hàng cần tạo báo cáo. Hoặc đánh dấu X vào “</w:t>
+            </w:r>
+            <w:r>
+              <w:rPr>
+                <w:rFonts w:ascii="Times New Roman" w:hAnsi="Times New Roman" w:cs="Times New Roman"/>
+                <w:b/>
+                <w:sz w:val="26"/>
+                <w:szCs w:val="26"/>
+              </w:rPr>
+              <w:t>Tất cả khách hàng</w:t>
+            </w:r>
+            <w:r>
+              <w:rPr>
+                <w:rFonts w:ascii="Times New Roman" w:hAnsi="Times New Roman" w:cs="Times New Roman"/>
+                <w:sz w:val="26"/>
+                <w:szCs w:val="26"/>
+              </w:rPr>
+              <w:t>” để in báo cáo của tất cả các khách hàng. Tương tự với “</w:t>
+            </w:r>
+            <w:r>
+              <w:rPr>
+                <w:rFonts w:ascii="Times New Roman" w:hAnsi="Times New Roman" w:cs="Times New Roman"/>
+                <w:b/>
+                <w:sz w:val="26"/>
+                <w:szCs w:val="26"/>
+              </w:rPr>
+              <w:t>Những khách hàng có một hoặc nhiều đĩa trể hạn</w:t>
+            </w:r>
+            <w:r>
+              <w:rPr>
+                <w:rFonts w:ascii="Times New Roman" w:hAnsi="Times New Roman" w:cs="Times New Roman"/>
+                <w:sz w:val="26"/>
+                <w:szCs w:val="26"/>
+              </w:rPr>
+              <w:t>” hoặc “</w:t>
+            </w:r>
+            <w:r>
+              <w:rPr>
+                <w:rFonts w:ascii="Times New Roman" w:hAnsi="Times New Roman" w:cs="Times New Roman"/>
+                <w:b/>
+                <w:sz w:val="26"/>
+                <w:szCs w:val="26"/>
+              </w:rPr>
+              <w:t>Những khách hàng nợ một hoặc nhiều khoản phí trễ</w:t>
+            </w:r>
+            <w:r>
+              <w:rPr>
+                <w:rFonts w:ascii="Times New Roman" w:hAnsi="Times New Roman" w:cs="Times New Roman"/>
+                <w:sz w:val="26"/>
+                <w:szCs w:val="26"/>
+              </w:rPr>
+              <w:t>”. Sau đó actor chọn nút “</w:t>
+            </w:r>
+            <w:r>
+              <w:rPr>
+                <w:rFonts w:ascii="Times New Roman" w:hAnsi="Times New Roman" w:cs="Times New Roman"/>
+                <w:b/>
+                <w:sz w:val="26"/>
+                <w:szCs w:val="26"/>
+              </w:rPr>
+              <w:t>Tạo báo cáo</w:t>
+            </w:r>
+            <w:r>
+              <w:rPr>
+                <w:rFonts w:ascii="Times New Roman" w:hAnsi="Times New Roman" w:cs="Times New Roman"/>
+                <w:sz w:val="26"/>
+                <w:szCs w:val="26"/>
+              </w:rPr>
+              <w:t>”.</w:t>
             </w:r>
           </w:p>
         </w:tc>
@@ -2259,60 +2229,15 @@
                 <w:sz w:val="26"/>
                 <w:szCs w:val="26"/>
               </w:rPr>
-              <w:t>4. Nếu từ khóa nhập vào đúng, form sẽ hiện ra danh sách các tiêu đề phù hợp với từ khóa mà actor nhập vào.</w:t>
-            </w:r>
-          </w:p>
-        </w:tc>
-      </w:tr>
-      <w:tr>
-        <w:trPr>
-          <w:trHeight w:val="818"/>
-        </w:trPr>
-        <w:tc>
-          <w:tcPr>
-            <w:tcW w:w="4675" w:type="dxa"/>
-            <w:vAlign w:val="center"/>
-          </w:tcPr>
-          <w:p>
-            <w:pPr>
-              <w:jc w:val="both"/>
-              <w:rPr>
-                <w:rFonts w:ascii="Times New Roman" w:hAnsi="Times New Roman" w:cs="Times New Roman"/>
-                <w:sz w:val="26"/>
-                <w:szCs w:val="26"/>
-              </w:rPr>
-            </w:pPr>
-            <w:r>
-              <w:rPr>
-                <w:rFonts w:ascii="Times New Roman" w:hAnsi="Times New Roman" w:cs="Times New Roman"/>
-                <w:sz w:val="26"/>
-                <w:szCs w:val="26"/>
-              </w:rPr>
-              <w:t>5. Chọn vào tiều đề cần xem thông tin.</w:t>
-            </w:r>
-          </w:p>
-        </w:tc>
-        <w:tc>
-          <w:tcPr>
-            <w:tcW w:w="4675" w:type="dxa"/>
-            <w:vAlign w:val="center"/>
-          </w:tcPr>
-          <w:p>
-            <w:pPr>
-              <w:jc w:val="both"/>
-              <w:rPr>
-                <w:rFonts w:ascii="Times New Roman" w:hAnsi="Times New Roman" w:cs="Times New Roman"/>
-                <w:sz w:val="26"/>
-                <w:szCs w:val="26"/>
-              </w:rPr>
-            </w:pPr>
-            <w:r>
-              <w:rPr>
-                <w:rFonts w:ascii="Times New Roman" w:hAnsi="Times New Roman" w:cs="Times New Roman"/>
-                <w:sz w:val="26"/>
-                <w:szCs w:val="26"/>
-              </w:rPr>
-              <w:t>6. Hiển thị form thông tin của tiêu đề vừa được chọn.</w:t>
+              <w:t xml:space="preserve">4. </w:t>
+            </w:r>
+            <w:r>
+              <w:rPr>
+                <w:rFonts w:ascii="Times New Roman" w:hAnsi="Times New Roman" w:cs="Times New Roman"/>
+                <w:sz w:val="26"/>
+                <w:szCs w:val="26"/>
+              </w:rPr>
+              <w:t>Hệ thống sẽ hiển thị lên màn hình báo cáo khách hàng với những yêu cầu đã được actor chọn.</w:t>
             </w:r>
           </w:p>
         </w:tc>
@@ -2349,90 +2274,6 @@
       </w:tr>
       <w:tr>
         <w:trPr>
-          <w:trHeight w:val="1700"/>
-        </w:trPr>
-        <w:tc>
-          <w:tcPr>
-            <w:tcW w:w="4675" w:type="dxa"/>
-            <w:vAlign w:val="center"/>
-          </w:tcPr>
-          <w:p>
-            <w:pPr>
-              <w:rPr>
-                <w:rFonts w:ascii="Times New Roman" w:hAnsi="Times New Roman" w:cs="Times New Roman"/>
-                <w:sz w:val="26"/>
-                <w:szCs w:val="26"/>
-              </w:rPr>
-            </w:pPr>
-            <w:r>
-              <w:rPr>
-                <w:rFonts w:ascii="Times New Roman" w:hAnsi="Times New Roman" w:cs="Times New Roman"/>
-                <w:sz w:val="26"/>
-                <w:szCs w:val="26"/>
-              </w:rPr>
-              <w:t>4.2. Thực hiện lại bước 3</w:t>
-            </w:r>
-          </w:p>
-        </w:tc>
-        <w:tc>
-          <w:tcPr>
-            <w:tcW w:w="4675" w:type="dxa"/>
-            <w:vAlign w:val="center"/>
-          </w:tcPr>
-          <w:p>
-            <w:pPr>
-              <w:rPr>
-                <w:rFonts w:ascii="Times New Roman" w:hAnsi="Times New Roman" w:cs="Times New Roman"/>
-                <w:sz w:val="26"/>
-                <w:szCs w:val="26"/>
-              </w:rPr>
-            </w:pPr>
-            <w:r>
-              <w:rPr>
-                <w:rFonts w:ascii="Times New Roman" w:hAnsi="Times New Roman" w:cs="Times New Roman"/>
-                <w:sz w:val="26"/>
-                <w:szCs w:val="26"/>
-              </w:rPr>
-              <w:t>4.1.</w:t>
-            </w:r>
-            <w:r>
-              <w:rPr>
-                <w:rFonts w:ascii="Times New Roman" w:hAnsi="Times New Roman" w:cs="Times New Roman"/>
-                <w:sz w:val="26"/>
-                <w:szCs w:val="26"/>
-              </w:rPr>
-              <w:t xml:space="preserve"> Nếu từ khóa không hợp lệ form sẽ không hiển thị tiêu đề nào và hiển thị thông báo “</w:t>
-            </w:r>
-            <w:r>
-              <w:rPr>
-                <w:rFonts w:ascii="Times New Roman" w:hAnsi="Times New Roman" w:cs="Times New Roman"/>
-                <w:b/>
-                <w:sz w:val="26"/>
-                <w:szCs w:val="26"/>
-              </w:rPr>
-              <w:t>Không tìm thấy!</w:t>
-            </w:r>
-            <w:r>
-              <w:rPr>
-                <w:rFonts w:ascii="Times New Roman" w:hAnsi="Times New Roman" w:cs="Times New Roman"/>
-                <w:sz w:val="26"/>
-                <w:szCs w:val="26"/>
-              </w:rPr>
-              <w:t xml:space="preserve">” </w:t>
-            </w:r>
-            <w:r>
-              <w:rPr>
-                <w:rFonts w:ascii="Times New Roman" w:hAnsi="Times New Roman" w:cs="Times New Roman"/>
-                <w:sz w:val="26"/>
-                <w:szCs w:val="26"/>
-              </w:rPr>
-              <w:t>và yêu cầu người dùng thực hiện lại bước 3.</w:t>
-            </w:r>
-          </w:p>
-        </w:tc>
-      </w:tr>
-      <w:tr>
-        <w:trPr>
           <w:trHeight w:val="1160"/>
         </w:trPr>
         <w:tc>
@@ -2454,7 +2295,7 @@
                 <w:sz w:val="26"/>
                 <w:szCs w:val="26"/>
               </w:rPr>
-              <w:t>5.1. Nếu danh sách không có tiều đề cần xem, kiểm tra lại từ khóa vừa nhập. Thực hiện lại bước 3.</w:t>
+              <w:t>Không có</w:t>
             </w:r>
           </w:p>
         </w:tc>
@@ -2544,7 +2385,6 @@
                 <w:sz w:val="26"/>
                 <w:szCs w:val="26"/>
               </w:rPr>
-              <w:lastRenderedPageBreak/>
               <w:t xml:space="preserve">Tên use case: </w:t>
             </w:r>
             <w:r>
@@ -2701,23 +2541,15 @@
                 <w:sz w:val="26"/>
                 <w:szCs w:val="26"/>
               </w:rPr>
-              <w:t xml:space="preserve"> </w:t>
-            </w:r>
-            <w:commentRangeStart w:id="4"/>
-            <w:r>
-              <w:rPr>
-                <w:rFonts w:ascii="Times New Roman" w:hAnsi="Times New Roman" w:cs="Times New Roman"/>
-                <w:sz w:val="26"/>
-                <w:szCs w:val="26"/>
-              </w:rPr>
-              <w:t>Actor đăng nhập vào hệ thống thành công và đang ở trang giao diện chính.</w:t>
-            </w:r>
-            <w:commentRangeEnd w:id="4"/>
-            <w:r>
-              <w:rPr>
-                <w:rStyle w:val="CommentReference"/>
-              </w:rPr>
-              <w:commentReference w:id="4"/>
+              <w:t xml:space="preserve"> Actor đăng nhập vào hệ thống thành công và đang ở trang giao diện </w:t>
+            </w:r>
+            <w:r>
+              <w:rPr>
+                <w:rFonts w:ascii="Times New Roman" w:hAnsi="Times New Roman" w:cs="Times New Roman"/>
+                <w:sz w:val="26"/>
+                <w:szCs w:val="26"/>
+              </w:rPr>
+              <w:t>thống kê.</w:t>
             </w:r>
           </w:p>
         </w:tc>
@@ -2755,31 +2587,39 @@
                 <w:sz w:val="26"/>
                 <w:szCs w:val="26"/>
               </w:rPr>
-              <w:t xml:space="preserve"> </w:t>
-            </w:r>
-            <w:commentRangeStart w:id="5"/>
-            <w:r>
-              <w:rPr>
-                <w:rFonts w:ascii="Times New Roman" w:hAnsi="Times New Roman" w:cs="Times New Roman"/>
-                <w:sz w:val="26"/>
-                <w:szCs w:val="26"/>
-              </w:rPr>
-              <w:t xml:space="preserve">Hệ thống sẽ </w:t>
-            </w:r>
-            <w:r>
-              <w:rPr>
-                <w:rFonts w:ascii="Times New Roman" w:hAnsi="Times New Roman" w:cs="Times New Roman"/>
-                <w:sz w:val="26"/>
-                <w:szCs w:val="26"/>
-              </w:rPr>
-              <w:t>tạo báo cáo quản lý tiêu đề và hiện thị lên hệ thống đồng thời cho phép actor lưu vào file.</w:t>
-            </w:r>
-            <w:commentRangeEnd w:id="5"/>
-            <w:r>
-              <w:rPr>
-                <w:rStyle w:val="CommentReference"/>
-              </w:rPr>
-              <w:commentReference w:id="5"/>
+              <w:t xml:space="preserve"> Hệ thống sẽ </w:t>
+            </w:r>
+            <w:r>
+              <w:rPr>
+                <w:rFonts w:ascii="Times New Roman" w:hAnsi="Times New Roman" w:cs="Times New Roman"/>
+                <w:sz w:val="26"/>
+                <w:szCs w:val="26"/>
+              </w:rPr>
+              <w:t>tạo báo cáo quản lý tiêu đề và hi</w:t>
+            </w:r>
+            <w:r>
+              <w:rPr>
+                <w:rFonts w:ascii="Times New Roman" w:hAnsi="Times New Roman" w:cs="Times New Roman"/>
+                <w:sz w:val="26"/>
+                <w:szCs w:val="26"/>
+              </w:rPr>
+              <w:t>ể</w:t>
+            </w:r>
+            <w:r>
+              <w:rPr>
+                <w:rFonts w:ascii="Times New Roman" w:hAnsi="Times New Roman" w:cs="Times New Roman"/>
+                <w:sz w:val="26"/>
+                <w:szCs w:val="26"/>
+              </w:rPr>
+              <w:t xml:space="preserve">n thị lên </w:t>
+            </w:r>
+            <w:r>
+              <w:rPr>
+                <w:rFonts w:ascii="Times New Roman" w:hAnsi="Times New Roman" w:cs="Times New Roman"/>
+                <w:sz w:val="26"/>
+                <w:szCs w:val="26"/>
+              </w:rPr>
+              <w:t>màn hình.</w:t>
             </w:r>
           </w:p>
         </w:tc>
@@ -2889,7 +2729,7 @@
                 <w:szCs w:val="26"/>
               </w:rPr>
             </w:pPr>
-            <w:commentRangeStart w:id="6"/>
+            <w:commentRangeStart w:id="3"/>
             <w:r>
               <w:rPr>
                 <w:rFonts w:ascii="Times New Roman" w:hAnsi="Times New Roman" w:cs="Times New Roman"/>
@@ -2913,7 +2753,7 @@
                 <w:sz w:val="28"/>
                 <w:szCs w:val="28"/>
               </w:rPr>
-              <w:t>Produce a title report for management upon request</w:t>
+              <w:t>Title report</w:t>
             </w:r>
             <w:r>
               <w:rPr>
@@ -2923,12 +2763,12 @@
               </w:rPr>
               <w:t>.</w:t>
             </w:r>
-            <w:commentRangeEnd w:id="6"/>
+            <w:commentRangeEnd w:id="3"/>
             <w:r>
               <w:rPr>
                 <w:rStyle w:val="CommentReference"/>
               </w:rPr>
-              <w:commentReference w:id="6"/>
+              <w:commentReference w:id="3"/>
             </w:r>
           </w:p>
         </w:tc>
@@ -2989,6 +2829,7 @@
                 <w:sz w:val="26"/>
                 <w:szCs w:val="26"/>
               </w:rPr>
+              <w:lastRenderedPageBreak/>
               <w:t xml:space="preserve">3. Actor </w:t>
             </w:r>
             <w:r>
@@ -3124,7 +2965,23 @@
                 <w:sz w:val="26"/>
                 <w:szCs w:val="26"/>
               </w:rPr>
-              <w:t>hệ thống trở về màn hình chính và kết thúc Use case.</w:t>
+              <w:t>hệ thống trở về</w:t>
+            </w:r>
+            <w:r>
+              <w:rPr>
+                <w:rFonts w:ascii="Times New Roman" w:hAnsi="Times New Roman" w:cs="Times New Roman"/>
+                <w:sz w:val="26"/>
+                <w:szCs w:val="26"/>
+              </w:rPr>
+              <w:t xml:space="preserve"> giao diện thống kê</w:t>
+            </w:r>
+            <w:r>
+              <w:rPr>
+                <w:rFonts w:ascii="Times New Roman" w:hAnsi="Times New Roman" w:cs="Times New Roman"/>
+                <w:sz w:val="26"/>
+                <w:szCs w:val="26"/>
+              </w:rPr>
+              <w:t xml:space="preserve"> và kết thúc Use case.</w:t>
             </w:r>
           </w:p>
         </w:tc>
@@ -3221,7 +3078,7 @@
               </w:rPr>
               <w:t>6</w:t>
             </w:r>
-            <w:commentRangeStart w:id="7"/>
+            <w:commentRangeStart w:id="4"/>
             <w:r>
               <w:rPr>
                 <w:rFonts w:ascii="Times New Roman" w:hAnsi="Times New Roman" w:cs="Times New Roman"/>
@@ -3272,12 +3129,12 @@
               </w:rPr>
               <w:t xml:space="preserve"> hệ thống trở về giao diện chính.</w:t>
             </w:r>
-            <w:commentRangeEnd w:id="7"/>
+            <w:commentRangeEnd w:id="4"/>
             <w:r>
               <w:rPr>
                 <w:rStyle w:val="CommentReference"/>
               </w:rPr>
-              <w:commentReference w:id="7"/>
+              <w:commentReference w:id="4"/>
             </w:r>
           </w:p>
         </w:tc>
@@ -3311,8 +3168,6 @@
             </w:r>
           </w:p>
         </w:tc>
-        <w:bookmarkStart w:id="8" w:name="_GoBack"/>
-        <w:bookmarkEnd w:id="8"/>
       </w:tr>
       <w:tr>
         <w:trPr>
@@ -3378,7 +3233,7 @@
 </file>
 
 <file path=word/comments.xml><?xml version="1.0" encoding="utf-8"?>
-<w:comments xmlns:wpc="http://schemas.microsoft.com/office/word/2010/wordprocessingCanvas" xmlns:cx="http://schemas.microsoft.com/office/drawing/2014/chartex" xmlns:cx1="http://schemas.microsoft.com/office/drawing/2015/9/8/chartex" xmlns:cx2="http://schemas.microsoft.com/office/drawing/2015/10/21/chartex" xmlns:cx3="http://schemas.microsoft.com/office/drawing/2016/5/9/chartex" xmlns:cx4="http://schemas.microsoft.com/office/drawing/2016/5/10/chartex" xmlns:cx5="http://schemas.microsoft.com/office/drawing/2016/5/11/chartex" xmlns:cx6="http://schemas.microsoft.com/office/drawing/2016/5/12/chartex" xmlns:cx7="http://schemas.microsoft.com/office/drawing/2016/5/13/chartex" xmlns:cx8="http://schemas.microsoft.com/office/drawing/2016/5/14/chartex" xmlns:mc="http://schemas.openxmlformats.org/markup-compatibility/2006" xmlns:aink="http://schemas.microsoft.com/office/drawing/2016/ink" xmlns:am3d="http://schemas.microsoft.com/office/drawing/2017/model3d" xmlns:o="urn:schemas-microsoft-com:office:office" xmlns:r="http://schemas.openxmlformats.org/officeDocument/2006/relationships" xmlns:m="http://schemas.openxmlformats.org/officeDocument/2006/math" xmlns:v="urn:schemas-microsoft-com:vml" xmlns:wp14="http://schemas.microsoft.com/office/word/2010/wordprocessingDrawing" xmlns:wp="http://schemas.openxmlformats.org/drawingml/2006/wordprocessingDrawing" xmlns:w10="urn:schemas-microsoft-com:office:word" xmlns:w="http://schemas.openxmlformats.org/wordprocessingml/2006/main" xmlns:w14="http://schemas.microsoft.com/office/word/2010/wordml" xmlns:w15="http://schemas.microsoft.com/office/word/2012/wordml" xmlns:w16cid="http://schemas.microsoft.com/office/word/2016/wordml/cid" xmlns:w16se="http://schemas.microsoft.com/office/word/2015/wordml/symex" xmlns:wpg="http://schemas.microsoft.com/office/word/2010/wordprocessingGroup" xmlns:wpi="http://schemas.microsoft.com/office/word/2010/wordprocessingInk" xmlns:wne="http://schemas.microsoft.com/office/word/2006/wordml" xmlns:wps="http://schemas.microsoft.com/office/word/2010/wordprocessingShape" mc:Ignorable="w14 w15 w16se w16cid wp14">
+<w:comments xmlns:wpc="http://schemas.microsoft.com/office/word/2010/wordprocessingCanvas" xmlns:mc="http://schemas.openxmlformats.org/markup-compatibility/2006" xmlns:o="urn:schemas-microsoft-com:office:office" xmlns:r="http://schemas.openxmlformats.org/officeDocument/2006/relationships" xmlns:m="http://schemas.openxmlformats.org/officeDocument/2006/math" xmlns:v="urn:schemas-microsoft-com:vml" xmlns:wp14="http://schemas.microsoft.com/office/word/2010/wordprocessingDrawing" xmlns:wp="http://schemas.openxmlformats.org/drawingml/2006/wordprocessingDrawing" xmlns:w10="urn:schemas-microsoft-com:office:word" xmlns:w="http://schemas.openxmlformats.org/wordprocessingml/2006/main" xmlns:w14="http://schemas.microsoft.com/office/word/2010/wordml" xmlns:w15="http://schemas.microsoft.com/office/word/2012/wordml" xmlns:wpg="http://schemas.microsoft.com/office/word/2010/wordprocessingGroup" xmlns:wpi="http://schemas.microsoft.com/office/word/2010/wordprocessingInk" xmlns:wne="http://schemas.microsoft.com/office/word/2006/wordml" xmlns:wps="http://schemas.microsoft.com/office/word/2010/wordprocessingShape" mc:Ignorable="w14 w15 wp14">
   <w:comment w:id="0" w:author="Nga Nguyen Thanh" w:date="2017-08-13T20:55:00Z" w:initials="NNT">
     <w:p>
       <w:pPr>
@@ -3395,45 +3250,7 @@
       </w:r>
     </w:p>
   </w:comment>
-  <w:comment w:id="1" w:author="Nga Nguyen Thanh" w:date="2017-08-13T20:56:00Z" w:initials="NNT">
-    <w:p>
-      <w:pPr>
-        <w:pStyle w:val="CommentText"/>
-      </w:pPr>
-      <w:r>
-        <w:rPr>
-          <w:rStyle w:val="CommentReference"/>
-        </w:rPr>
-        <w:annotationRef/>
-      </w:r>
-      <w:r>
-        <w:t>!!</w:t>
-      </w:r>
-    </w:p>
-  </w:comment>
-  <w:comment w:id="2" w:author="Nga Nguyen Thanh" w:date="2017-08-13T20:57:00Z" w:initials="NNT">
-    <w:p>
-      <w:pPr>
-        <w:pStyle w:val="CommentText"/>
-      </w:pPr>
-      <w:r>
-        <w:rPr>
-          <w:rStyle w:val="CommentReference"/>
-        </w:rPr>
-        <w:annotationRef/>
-      </w:r>
-      <w:r>
-        <w:t>Thông thường sẽ có 1 danh sách</w:t>
-      </w:r>
-      <w:r>
-        <w:t xml:space="preserve"> các đĩa theo 1</w:t>
-      </w:r>
-      <w:r>
-        <w:t xml:space="preserve"> tiêu dề video được hiện ra, chỉ cần chọn “Chi Tiết” không cần hiện form để nhập keyword. Có thể có khung search để bổ sung khả năng tìm kiếm nhưng sẽ không có trong đặc tả</w:t>
-      </w:r>
-    </w:p>
-  </w:comment>
-  <w:comment w:id="3" w:author="Nga Nguyen Thanh" w:date="2017-08-13T20:59:00Z" w:initials="NNT">
+  <w:comment w:id="2" w:author="Nga Nguyen Thanh" w:date="2017-08-13T20:59:00Z" w:initials="NNT">
     <w:p>
       <w:pPr>
         <w:pStyle w:val="CommentText"/>
@@ -3449,39 +3266,7 @@
       </w:r>
     </w:p>
   </w:comment>
-  <w:comment w:id="4" w:author="Nga Nguyen Thanh" w:date="2017-08-13T21:02:00Z" w:initials="NNT">
-    <w:p>
-      <w:pPr>
-        <w:pStyle w:val="CommentText"/>
-      </w:pPr>
-      <w:r>
-        <w:rPr>
-          <w:rStyle w:val="CommentReference"/>
-        </w:rPr>
-        <w:annotationRef/>
-      </w:r>
-      <w:r>
-        <w:t>!! Ở giao diện Thống kê</w:t>
-      </w:r>
-    </w:p>
-  </w:comment>
-  <w:comment w:id="5" w:author="Nga Nguyen Thanh" w:date="2017-08-13T21:01:00Z" w:initials="NNT">
-    <w:p>
-      <w:pPr>
-        <w:pStyle w:val="CommentText"/>
-      </w:pPr>
-      <w:r>
-        <w:rPr>
-          <w:rStyle w:val="CommentReference"/>
-        </w:rPr>
-        <w:annotationRef/>
-      </w:r>
-      <w:r>
-        <w:t>Có thể chưa cần vụ lưu file, hiển thị trên view thôi cũng được, sợ implement khó</w:t>
-      </w:r>
-    </w:p>
-  </w:comment>
-  <w:comment w:id="6" w:author="Nga Nguyen Thanh" w:date="2017-08-13T21:02:00Z" w:initials="NNT">
+  <w:comment w:id="3" w:author="Nga Nguyen Thanh" w:date="2017-08-13T21:02:00Z" w:initials="NNT">
     <w:p>
       <w:pPr>
         <w:pStyle w:val="CommentText"/>
@@ -3497,7 +3282,7 @@
       </w:r>
     </w:p>
   </w:comment>
-  <w:comment w:id="7" w:author="Nga Nguyen Thanh" w:date="2017-08-13T21:04:00Z" w:initials="NNT">
+  <w:comment w:id="4" w:author="Nga Nguyen Thanh" w:date="2017-08-13T21:04:00Z" w:initials="NNT">
     <w:p>
       <w:pPr>
         <w:pStyle w:val="CommentText"/>
@@ -3517,13 +3302,9 @@
 </file>
 
 <file path=word/commentsExtended.xml><?xml version="1.0" encoding="utf-8"?>
-<w15:commentsEx xmlns:wpc="http://schemas.microsoft.com/office/word/2010/wordprocessingCanvas" xmlns:cx="http://schemas.microsoft.com/office/drawing/2014/chartex" xmlns:cx1="http://schemas.microsoft.com/office/drawing/2015/9/8/chartex" xmlns:cx2="http://schemas.microsoft.com/office/drawing/2015/10/21/chartex" xmlns:cx3="http://schemas.microsoft.com/office/drawing/2016/5/9/chartex" xmlns:cx4="http://schemas.microsoft.com/office/drawing/2016/5/10/chartex" xmlns:cx5="http://schemas.microsoft.com/office/drawing/2016/5/11/chartex" xmlns:cx6="http://schemas.microsoft.com/office/drawing/2016/5/12/chartex" xmlns:cx7="http://schemas.microsoft.com/office/drawing/2016/5/13/chartex" xmlns:cx8="http://schemas.microsoft.com/office/drawing/2016/5/14/chartex" xmlns:mc="http://schemas.openxmlformats.org/markup-compatibility/2006" xmlns:aink="http://schemas.microsoft.com/office/drawing/2016/ink" xmlns:am3d="http://schemas.microsoft.com/office/drawing/2017/model3d" xmlns:o="urn:schemas-microsoft-com:office:office" xmlns:r="http://schemas.openxmlformats.org/officeDocument/2006/relationships" xmlns:m="http://schemas.openxmlformats.org/officeDocument/2006/math" xmlns:v="urn:schemas-microsoft-com:vml" xmlns:wp14="http://schemas.microsoft.com/office/word/2010/wordprocessingDrawing" xmlns:wp="http://schemas.openxmlformats.org/drawingml/2006/wordprocessingDrawing" xmlns:w10="urn:schemas-microsoft-com:office:word" xmlns:w="http://schemas.openxmlformats.org/wordprocessingml/2006/main" xmlns:w14="http://schemas.microsoft.com/office/word/2010/wordml" xmlns:w15="http://schemas.microsoft.com/office/word/2012/wordml" xmlns:w16cid="http://schemas.microsoft.com/office/word/2016/wordml/cid" xmlns:w16se="http://schemas.microsoft.com/office/word/2015/wordml/symex" xmlns:wpg="http://schemas.microsoft.com/office/word/2010/wordprocessingGroup" xmlns:wpi="http://schemas.microsoft.com/office/word/2010/wordprocessingInk" xmlns:wne="http://schemas.microsoft.com/office/word/2006/wordml" xmlns:wps="http://schemas.microsoft.com/office/word/2010/wordprocessingShape" mc:Ignorable="w14 w15 w16se w16cid wp14">
+<w15:commentsEx xmlns:wpc="http://schemas.microsoft.com/office/word/2010/wordprocessingCanvas" xmlns:mc="http://schemas.openxmlformats.org/markup-compatibility/2006" xmlns:o="urn:schemas-microsoft-com:office:office" xmlns:r="http://schemas.openxmlformats.org/officeDocument/2006/relationships" xmlns:m="http://schemas.openxmlformats.org/officeDocument/2006/math" xmlns:v="urn:schemas-microsoft-com:vml" xmlns:wp14="http://schemas.microsoft.com/office/word/2010/wordprocessingDrawing" xmlns:wp="http://schemas.openxmlformats.org/drawingml/2006/wordprocessingDrawing" xmlns:w10="urn:schemas-microsoft-com:office:word" xmlns:w="http://schemas.openxmlformats.org/wordprocessingml/2006/main" xmlns:w14="http://schemas.microsoft.com/office/word/2010/wordml" xmlns:w15="http://schemas.microsoft.com/office/word/2012/wordml" xmlns:wpg="http://schemas.microsoft.com/office/word/2010/wordprocessingGroup" xmlns:wpi="http://schemas.microsoft.com/office/word/2010/wordprocessingInk" xmlns:wne="http://schemas.microsoft.com/office/word/2006/wordml" xmlns:wps="http://schemas.microsoft.com/office/word/2010/wordprocessingShape" mc:Ignorable="w14 w15 wp14">
   <w15:commentEx w15:paraId="57307DDB" w15:done="0"/>
-  <w15:commentEx w15:paraId="7A591F7C" w15:done="0"/>
-  <w15:commentEx w15:paraId="4819CB96" w15:done="0"/>
   <w15:commentEx w15:paraId="509DCD44" w15:done="0"/>
-  <w15:commentEx w15:paraId="636E2F74" w15:done="0"/>
-  <w15:commentEx w15:paraId="5A6F2963" w15:done="0"/>
   <w15:commentEx w15:paraId="49BE326B" w15:done="0"/>
   <w15:commentEx w15:paraId="43539162" w15:done="0"/>
 </w15:commentsEx>
@@ -3543,7 +3324,7 @@
 </file>
 
 <file path=word/endnotes.xml><?xml version="1.0" encoding="utf-8"?>
-<w:endnotes xmlns:wpc="http://schemas.microsoft.com/office/word/2010/wordprocessingCanvas" xmlns:cx="http://schemas.microsoft.com/office/drawing/2014/chartex" xmlns:cx1="http://schemas.microsoft.com/office/drawing/2015/9/8/chartex" xmlns:cx2="http://schemas.microsoft.com/office/drawing/2015/10/21/chartex" xmlns:cx3="http://schemas.microsoft.com/office/drawing/2016/5/9/chartex" xmlns:cx4="http://schemas.microsoft.com/office/drawing/2016/5/10/chartex" xmlns:cx5="http://schemas.microsoft.com/office/drawing/2016/5/11/chartex" xmlns:cx6="http://schemas.microsoft.com/office/drawing/2016/5/12/chartex" xmlns:cx7="http://schemas.microsoft.com/office/drawing/2016/5/13/chartex" xmlns:cx8="http://schemas.microsoft.com/office/drawing/2016/5/14/chartex" xmlns:mc="http://schemas.openxmlformats.org/markup-compatibility/2006" xmlns:aink="http://schemas.microsoft.com/office/drawing/2016/ink" xmlns:am3d="http://schemas.microsoft.com/office/drawing/2017/model3d" xmlns:o="urn:schemas-microsoft-com:office:office" xmlns:r="http://schemas.openxmlformats.org/officeDocument/2006/relationships" xmlns:m="http://schemas.openxmlformats.org/officeDocument/2006/math" xmlns:v="urn:schemas-microsoft-com:vml" xmlns:wp14="http://schemas.microsoft.com/office/word/2010/wordprocessingDrawing" xmlns:wp="http://schemas.openxmlformats.org/drawingml/2006/wordprocessingDrawing" xmlns:w10="urn:schemas-microsoft-com:office:word" xmlns:w="http://schemas.openxmlformats.org/wordprocessingml/2006/main" xmlns:w14="http://schemas.microsoft.com/office/word/2010/wordml" xmlns:w15="http://schemas.microsoft.com/office/word/2012/wordml" xmlns:w16cid="http://schemas.microsoft.com/office/word/2016/wordml/cid" xmlns:w16se="http://schemas.microsoft.com/office/word/2015/wordml/symex" xmlns:wpg="http://schemas.microsoft.com/office/word/2010/wordprocessingGroup" xmlns:wpi="http://schemas.microsoft.com/office/word/2010/wordprocessingInk" xmlns:wne="http://schemas.microsoft.com/office/word/2006/wordml" xmlns:wps="http://schemas.microsoft.com/office/word/2010/wordprocessingShape" mc:Ignorable="w14 w15 w16se w16cid wp14">
+<w:endnotes xmlns:wpc="http://schemas.microsoft.com/office/word/2010/wordprocessingCanvas" xmlns:mc="http://schemas.openxmlformats.org/markup-compatibility/2006" xmlns:o="urn:schemas-microsoft-com:office:office" xmlns:r="http://schemas.openxmlformats.org/officeDocument/2006/relationships" xmlns:m="http://schemas.openxmlformats.org/officeDocument/2006/math" xmlns:v="urn:schemas-microsoft-com:vml" xmlns:wp14="http://schemas.microsoft.com/office/word/2010/wordprocessingDrawing" xmlns:wp="http://schemas.openxmlformats.org/drawingml/2006/wordprocessingDrawing" xmlns:w10="urn:schemas-microsoft-com:office:word" xmlns:w="http://schemas.openxmlformats.org/wordprocessingml/2006/main" xmlns:w14="http://schemas.microsoft.com/office/word/2010/wordml" xmlns:w15="http://schemas.microsoft.com/office/word/2012/wordml" xmlns:wpg="http://schemas.microsoft.com/office/word/2010/wordprocessingGroup" xmlns:wpi="http://schemas.microsoft.com/office/word/2010/wordprocessingInk" xmlns:wne="http://schemas.microsoft.com/office/word/2006/wordml" xmlns:wps="http://schemas.microsoft.com/office/word/2010/wordprocessingShape" mc:Ignorable="w14 w15 wp14">
   <w:endnote w:type="separator" w:id="-1">
     <w:p>
       <w:pPr>
@@ -3568,7 +3349,7 @@
 </file>
 
 <file path=word/footnotes.xml><?xml version="1.0" encoding="utf-8"?>
-<w:footnotes xmlns:wpc="http://schemas.microsoft.com/office/word/2010/wordprocessingCanvas" xmlns:cx="http://schemas.microsoft.com/office/drawing/2014/chartex" xmlns:cx1="http://schemas.microsoft.com/office/drawing/2015/9/8/chartex" xmlns:cx2="http://schemas.microsoft.com/office/drawing/2015/10/21/chartex" xmlns:cx3="http://schemas.microsoft.com/office/drawing/2016/5/9/chartex" xmlns:cx4="http://schemas.microsoft.com/office/drawing/2016/5/10/chartex" xmlns:cx5="http://schemas.microsoft.com/office/drawing/2016/5/11/chartex" xmlns:cx6="http://schemas.microsoft.com/office/drawing/2016/5/12/chartex" xmlns:cx7="http://schemas.microsoft.com/office/drawing/2016/5/13/chartex" xmlns:cx8="http://schemas.microsoft.com/office/drawing/2016/5/14/chartex" xmlns:mc="http://schemas.openxmlformats.org/markup-compatibility/2006" xmlns:aink="http://schemas.microsoft.com/office/drawing/2016/ink" xmlns:am3d="http://schemas.microsoft.com/office/drawing/2017/model3d" xmlns:o="urn:schemas-microsoft-com:office:office" xmlns:r="http://schemas.openxmlformats.org/officeDocument/2006/relationships" xmlns:m="http://schemas.openxmlformats.org/officeDocument/2006/math" xmlns:v="urn:schemas-microsoft-com:vml" xmlns:wp14="http://schemas.microsoft.com/office/word/2010/wordprocessingDrawing" xmlns:wp="http://schemas.openxmlformats.org/drawingml/2006/wordprocessingDrawing" xmlns:w10="urn:schemas-microsoft-com:office:word" xmlns:w="http://schemas.openxmlformats.org/wordprocessingml/2006/main" xmlns:w14="http://schemas.microsoft.com/office/word/2010/wordml" xmlns:w15="http://schemas.microsoft.com/office/word/2012/wordml" xmlns:w16cid="http://schemas.microsoft.com/office/word/2016/wordml/cid" xmlns:w16se="http://schemas.microsoft.com/office/word/2015/wordml/symex" xmlns:wpg="http://schemas.microsoft.com/office/word/2010/wordprocessingGroup" xmlns:wpi="http://schemas.microsoft.com/office/word/2010/wordprocessingInk" xmlns:wne="http://schemas.microsoft.com/office/word/2006/wordml" xmlns:wps="http://schemas.microsoft.com/office/word/2010/wordprocessingShape" mc:Ignorable="w14 w15 w16se w16cid wp14">
+<w:footnotes xmlns:wpc="http://schemas.microsoft.com/office/word/2010/wordprocessingCanvas" xmlns:mc="http://schemas.openxmlformats.org/markup-compatibility/2006" xmlns:o="urn:schemas-microsoft-com:office:office" xmlns:r="http://schemas.openxmlformats.org/officeDocument/2006/relationships" xmlns:m="http://schemas.openxmlformats.org/officeDocument/2006/math" xmlns:v="urn:schemas-microsoft-com:vml" xmlns:wp14="http://schemas.microsoft.com/office/word/2010/wordprocessingDrawing" xmlns:wp="http://schemas.openxmlformats.org/drawingml/2006/wordprocessingDrawing" xmlns:w10="urn:schemas-microsoft-com:office:word" xmlns:w="http://schemas.openxmlformats.org/wordprocessingml/2006/main" xmlns:w14="http://schemas.microsoft.com/office/word/2010/wordml" xmlns:w15="http://schemas.microsoft.com/office/word/2012/wordml" xmlns:wpg="http://schemas.microsoft.com/office/word/2010/wordprocessingGroup" xmlns:wpi="http://schemas.microsoft.com/office/word/2010/wordprocessingInk" xmlns:wne="http://schemas.microsoft.com/office/word/2006/wordml" xmlns:wps="http://schemas.microsoft.com/office/word/2010/wordprocessingShape" mc:Ignorable="w14 w15 wp14">
   <w:footnote w:type="separator" w:id="-1">
     <w:p>
       <w:pPr>
@@ -3593,7 +3374,7 @@
 </file>
 
 <file path=word/numbering.xml><?xml version="1.0" encoding="utf-8"?>
-<w:numbering xmlns:wpc="http://schemas.microsoft.com/office/word/2010/wordprocessingCanvas" xmlns:cx="http://schemas.microsoft.com/office/drawing/2014/chartex" xmlns:cx1="http://schemas.microsoft.com/office/drawing/2015/9/8/chartex" xmlns:cx2="http://schemas.microsoft.com/office/drawing/2015/10/21/chartex" xmlns:cx3="http://schemas.microsoft.com/office/drawing/2016/5/9/chartex" xmlns:cx4="http://schemas.microsoft.com/office/drawing/2016/5/10/chartex" xmlns:cx5="http://schemas.microsoft.com/office/drawing/2016/5/11/chartex" xmlns:cx6="http://schemas.microsoft.com/office/drawing/2016/5/12/chartex" xmlns:cx7="http://schemas.microsoft.com/office/drawing/2016/5/13/chartex" xmlns:cx8="http://schemas.microsoft.com/office/drawing/2016/5/14/chartex" xmlns:mc="http://schemas.openxmlformats.org/markup-compatibility/2006" xmlns:aink="http://schemas.microsoft.com/office/drawing/2016/ink" xmlns:am3d="http://schemas.microsoft.com/office/drawing/2017/model3d" xmlns:o="urn:schemas-microsoft-com:office:office" xmlns:r="http://schemas.openxmlformats.org/officeDocument/2006/relationships" xmlns:m="http://schemas.openxmlformats.org/officeDocument/2006/math" xmlns:v="urn:schemas-microsoft-com:vml" xmlns:wp14="http://schemas.microsoft.com/office/word/2010/wordprocessingDrawing" xmlns:wp="http://schemas.openxmlformats.org/drawingml/2006/wordprocessingDrawing" xmlns:w10="urn:schemas-microsoft-com:office:word" xmlns:w="http://schemas.openxmlformats.org/wordprocessingml/2006/main" xmlns:w14="http://schemas.microsoft.com/office/word/2010/wordml" xmlns:w15="http://schemas.microsoft.com/office/word/2012/wordml" xmlns:w16cid="http://schemas.microsoft.com/office/word/2016/wordml/cid" xmlns:w16se="http://schemas.microsoft.com/office/word/2015/wordml/symex" xmlns:wpg="http://schemas.microsoft.com/office/word/2010/wordprocessingGroup" xmlns:wpi="http://schemas.microsoft.com/office/word/2010/wordprocessingInk" xmlns:wne="http://schemas.microsoft.com/office/word/2006/wordml" xmlns:wps="http://schemas.microsoft.com/office/word/2010/wordprocessingShape" mc:Ignorable="w14 w15 w16se w16cid wp14">
+<w:numbering xmlns:wpc="http://schemas.microsoft.com/office/word/2010/wordprocessingCanvas" xmlns:mc="http://schemas.openxmlformats.org/markup-compatibility/2006" xmlns:o="urn:schemas-microsoft-com:office:office" xmlns:r="http://schemas.openxmlformats.org/officeDocument/2006/relationships" xmlns:m="http://schemas.openxmlformats.org/officeDocument/2006/math" xmlns:v="urn:schemas-microsoft-com:vml" xmlns:wp14="http://schemas.microsoft.com/office/word/2010/wordprocessingDrawing" xmlns:wp="http://schemas.openxmlformats.org/drawingml/2006/wordprocessingDrawing" xmlns:w10="urn:schemas-microsoft-com:office:word" xmlns:w="http://schemas.openxmlformats.org/wordprocessingml/2006/main" xmlns:w14="http://schemas.microsoft.com/office/word/2010/wordml" xmlns:w15="http://schemas.microsoft.com/office/word/2012/wordml" xmlns:wpg="http://schemas.microsoft.com/office/word/2010/wordprocessingGroup" xmlns:wpi="http://schemas.microsoft.com/office/word/2010/wordprocessingInk" xmlns:wne="http://schemas.microsoft.com/office/word/2006/wordml" xmlns:wps="http://schemas.microsoft.com/office/word/2010/wordprocessingShape" mc:Ignorable="w14 w15 wp14">
   <w:abstractNum w:abstractNumId="0" w15:restartNumberingAfterBreak="0">
     <w:nsid w:val="1B8A2F0E"/>
     <w:multiLevelType w:val="hybridMultilevel"/>
@@ -3898,7 +3679,7 @@
 </file>
 
 <file path=word/people.xml><?xml version="1.0" encoding="utf-8"?>
-<w15:people xmlns:wpc="http://schemas.microsoft.com/office/word/2010/wordprocessingCanvas" xmlns:cx="http://schemas.microsoft.com/office/drawing/2014/chartex" xmlns:cx1="http://schemas.microsoft.com/office/drawing/2015/9/8/chartex" xmlns:cx2="http://schemas.microsoft.com/office/drawing/2015/10/21/chartex" xmlns:cx3="http://schemas.microsoft.com/office/drawing/2016/5/9/chartex" xmlns:cx4="http://schemas.microsoft.com/office/drawing/2016/5/10/chartex" xmlns:cx5="http://schemas.microsoft.com/office/drawing/2016/5/11/chartex" xmlns:cx6="http://schemas.microsoft.com/office/drawing/2016/5/12/chartex" xmlns:cx7="http://schemas.microsoft.com/office/drawing/2016/5/13/chartex" xmlns:cx8="http://schemas.microsoft.com/office/drawing/2016/5/14/chartex" xmlns:mc="http://schemas.openxmlformats.org/markup-compatibility/2006" xmlns:aink="http://schemas.microsoft.com/office/drawing/2016/ink" xmlns:am3d="http://schemas.microsoft.com/office/drawing/2017/model3d" xmlns:o="urn:schemas-microsoft-com:office:office" xmlns:r="http://schemas.openxmlformats.org/officeDocument/2006/relationships" xmlns:m="http://schemas.openxmlformats.org/officeDocument/2006/math" xmlns:v="urn:schemas-microsoft-com:vml" xmlns:wp14="http://schemas.microsoft.com/office/word/2010/wordprocessingDrawing" xmlns:wp="http://schemas.openxmlformats.org/drawingml/2006/wordprocessingDrawing" xmlns:w10="urn:schemas-microsoft-com:office:word" xmlns:w="http://schemas.openxmlformats.org/wordprocessingml/2006/main" xmlns:w14="http://schemas.microsoft.com/office/word/2010/wordml" xmlns:w15="http://schemas.microsoft.com/office/word/2012/wordml" xmlns:w16cid="http://schemas.microsoft.com/office/word/2016/wordml/cid" xmlns:w16se="http://schemas.microsoft.com/office/word/2015/wordml/symex" xmlns:wpg="http://schemas.microsoft.com/office/word/2010/wordprocessingGroup" xmlns:wpi="http://schemas.microsoft.com/office/word/2010/wordprocessingInk" xmlns:wne="http://schemas.microsoft.com/office/word/2006/wordml" xmlns:wps="http://schemas.microsoft.com/office/word/2010/wordprocessingShape" mc:Ignorable="w14 w15 w16se w16cid wp14">
+<w15:people xmlns:wpc="http://schemas.microsoft.com/office/word/2010/wordprocessingCanvas" xmlns:mc="http://schemas.openxmlformats.org/markup-compatibility/2006" xmlns:o="urn:schemas-microsoft-com:office:office" xmlns:r="http://schemas.openxmlformats.org/officeDocument/2006/relationships" xmlns:m="http://schemas.openxmlformats.org/officeDocument/2006/math" xmlns:v="urn:schemas-microsoft-com:vml" xmlns:wp14="http://schemas.microsoft.com/office/word/2010/wordprocessingDrawing" xmlns:wp="http://schemas.openxmlformats.org/drawingml/2006/wordprocessingDrawing" xmlns:w10="urn:schemas-microsoft-com:office:word" xmlns:w="http://schemas.openxmlformats.org/wordprocessingml/2006/main" xmlns:w14="http://schemas.microsoft.com/office/word/2010/wordml" xmlns:w15="http://schemas.microsoft.com/office/word/2012/wordml" xmlns:wpg="http://schemas.microsoft.com/office/word/2010/wordprocessingGroup" xmlns:wpi="http://schemas.microsoft.com/office/word/2010/wordprocessingInk" xmlns:wne="http://schemas.microsoft.com/office/word/2006/wordml" xmlns:wps="http://schemas.microsoft.com/office/word/2010/wordprocessingShape" mc:Ignorable="w14 w15 wp14">
   <w15:person w15:author="Nga Nguyen Thanh">
     <w15:presenceInfo w15:providerId="Windows Live" w15:userId="c1fb20d368e8c84d"/>
   </w15:person>
@@ -3906,7 +3687,7 @@
 </file>
 
 <file path=word/styles.xml><?xml version="1.0" encoding="utf-8"?>
-<w:styles xmlns:mc="http://schemas.openxmlformats.org/markup-compatibility/2006" xmlns:r="http://schemas.openxmlformats.org/officeDocument/2006/relationships" xmlns:w="http://schemas.openxmlformats.org/wordprocessingml/2006/main" xmlns:w14="http://schemas.microsoft.com/office/word/2010/wordml" xmlns:w15="http://schemas.microsoft.com/office/word/2012/wordml" xmlns:w16cid="http://schemas.microsoft.com/office/word/2016/wordml/cid" xmlns:w16se="http://schemas.microsoft.com/office/word/2015/wordml/symex" mc:Ignorable="w14 w15 w16se w16cid">
+<w:styles xmlns:mc="http://schemas.openxmlformats.org/markup-compatibility/2006" xmlns:r="http://schemas.openxmlformats.org/officeDocument/2006/relationships" xmlns:w="http://schemas.openxmlformats.org/wordprocessingml/2006/main" xmlns:w14="http://schemas.microsoft.com/office/word/2010/wordml" xmlns:w15="http://schemas.microsoft.com/office/word/2012/wordml" mc:Ignorable="w14 w15">
   <w:docDefaults>
     <w:rPrDefault>
       <w:rPr>
@@ -3922,7 +3703,7 @@
       </w:pPr>
     </w:pPrDefault>
   </w:docDefaults>
-  <w:latentStyles w:defLockedState="0" w:defUIPriority="99" w:defSemiHidden="0" w:defUnhideWhenUsed="0" w:defQFormat="0" w:count="375">
+  <w:latentStyles w:defLockedState="0" w:defUIPriority="99" w:defSemiHidden="0" w:defUnhideWhenUsed="0" w:defQFormat="0" w:count="371">
     <w:lsdException w:name="Normal" w:uiPriority="0" w:qFormat="1"/>
     <w:lsdException w:name="heading 1" w:uiPriority="9" w:qFormat="1"/>
     <w:lsdException w:name="heading 2" w:semiHidden="1" w:uiPriority="9" w:unhideWhenUsed="1" w:qFormat="1"/>
@@ -4028,6 +3809,7 @@
     <w:lsdException w:name="HTML Sample" w:semiHidden="1" w:unhideWhenUsed="1"/>
     <w:lsdException w:name="HTML Typewriter" w:semiHidden="1" w:unhideWhenUsed="1"/>
     <w:lsdException w:name="HTML Variable" w:semiHidden="1" w:unhideWhenUsed="1"/>
+    <w:lsdException w:name="Normal Table" w:semiHidden="1" w:unhideWhenUsed="1"/>
     <w:lsdException w:name="annotation subject" w:semiHidden="1" w:unhideWhenUsed="1"/>
     <w:lsdException w:name="No List" w:semiHidden="1" w:unhideWhenUsed="1"/>
     <w:lsdException w:name="Outline List 1" w:semiHidden="1" w:unhideWhenUsed="1"/>
@@ -4071,8 +3853,10 @@
     <w:lsdException w:name="Table Elegant" w:semiHidden="1" w:unhideWhenUsed="1"/>
     <w:lsdException w:name="Table Professional" w:semiHidden="1" w:unhideWhenUsed="1"/>
     <w:lsdException w:name="Table Subtle 1" w:semiHidden="1" w:unhideWhenUsed="1"/>
+    <w:lsdException w:name="Table Subtle 2" w:semiHidden="1" w:unhideWhenUsed="1"/>
     <w:lsdException w:name="Table Web 1" w:semiHidden="1" w:unhideWhenUsed="1"/>
     <w:lsdException w:name="Table Web 2" w:semiHidden="1" w:unhideWhenUsed="1"/>
+    <w:lsdException w:name="Table Web 3" w:semiHidden="1" w:unhideWhenUsed="1"/>
     <w:lsdException w:name="Balloon Text" w:semiHidden="1" w:unhideWhenUsed="1"/>
     <w:lsdException w:name="Table Grid" w:uiPriority="39"/>
     <w:lsdException w:name="Table Theme" w:semiHidden="1" w:unhideWhenUsed="1"/>
@@ -4291,10 +4075,6 @@
     <w:lsdException w:name="List Table 5 Dark Accent 6" w:uiPriority="50"/>
     <w:lsdException w:name="List Table 6 Colorful Accent 6" w:uiPriority="51"/>
     <w:lsdException w:name="List Table 7 Colorful Accent 6" w:uiPriority="52"/>
-    <w:lsdException w:name="Mention" w:semiHidden="1" w:unhideWhenUsed="1"/>
-    <w:lsdException w:name="Smart Hyperlink" w:semiHidden="1" w:unhideWhenUsed="1"/>
-    <w:lsdException w:name="Hashtag" w:semiHidden="1" w:unhideWhenUsed="1"/>
-    <w:lsdException w:name="Unresolved Mention" w:semiHidden="1" w:unhideWhenUsed="1"/>
   </w:latentStyles>
   <w:style w:type="paragraph" w:default="1" w:styleId="Normal">
     <w:name w:val="Normal"/>

</xml_diff>

<commit_message>
add comment to Phi Document
</commit_message>
<xml_diff>
--- a/Document/Đặc tả Usecase/DacTa_Phi.docx
+++ b/Document/Đặc tả Usecase/DacTa_Phi.docx
@@ -1,6 +1,6 @@
 
 <file path=word/document.xml><?xml version="1.0" encoding="utf-8"?>
-<w:document xmlns:wpc="http://schemas.microsoft.com/office/word/2010/wordprocessingCanvas" xmlns:mc="http://schemas.openxmlformats.org/markup-compatibility/2006" xmlns:o="urn:schemas-microsoft-com:office:office" xmlns:r="http://schemas.openxmlformats.org/officeDocument/2006/relationships" xmlns:m="http://schemas.openxmlformats.org/officeDocument/2006/math" xmlns:v="urn:schemas-microsoft-com:vml" xmlns:wp14="http://schemas.microsoft.com/office/word/2010/wordprocessingDrawing" xmlns:wp="http://schemas.openxmlformats.org/drawingml/2006/wordprocessingDrawing" xmlns:w10="urn:schemas-microsoft-com:office:word" xmlns:w="http://schemas.openxmlformats.org/wordprocessingml/2006/main" xmlns:w14="http://schemas.microsoft.com/office/word/2010/wordml" xmlns:w15="http://schemas.microsoft.com/office/word/2012/wordml" xmlns:wpg="http://schemas.microsoft.com/office/word/2010/wordprocessingGroup" xmlns:wpi="http://schemas.microsoft.com/office/word/2010/wordprocessingInk" xmlns:wne="http://schemas.microsoft.com/office/word/2006/wordml" xmlns:wps="http://schemas.microsoft.com/office/word/2010/wordprocessingShape" mc:Ignorable="w14 w15 wp14">
+<w:document xmlns:wpc="http://schemas.microsoft.com/office/word/2010/wordprocessingCanvas" xmlns:cx="http://schemas.microsoft.com/office/drawing/2014/chartex" xmlns:cx1="http://schemas.microsoft.com/office/drawing/2015/9/8/chartex" xmlns:cx2="http://schemas.microsoft.com/office/drawing/2015/10/21/chartex" xmlns:cx3="http://schemas.microsoft.com/office/drawing/2016/5/9/chartex" xmlns:cx4="http://schemas.microsoft.com/office/drawing/2016/5/10/chartex" xmlns:cx5="http://schemas.microsoft.com/office/drawing/2016/5/11/chartex" xmlns:cx6="http://schemas.microsoft.com/office/drawing/2016/5/12/chartex" xmlns:cx7="http://schemas.microsoft.com/office/drawing/2016/5/13/chartex" xmlns:cx8="http://schemas.microsoft.com/office/drawing/2016/5/14/chartex" xmlns:mc="http://schemas.openxmlformats.org/markup-compatibility/2006" xmlns:aink="http://schemas.microsoft.com/office/drawing/2016/ink" xmlns:am3d="http://schemas.microsoft.com/office/drawing/2017/model3d" xmlns:o="urn:schemas-microsoft-com:office:office" xmlns:r="http://schemas.openxmlformats.org/officeDocument/2006/relationships" xmlns:m="http://schemas.openxmlformats.org/officeDocument/2006/math" xmlns:v="urn:schemas-microsoft-com:vml" xmlns:wp14="http://schemas.microsoft.com/office/word/2010/wordprocessingDrawing" xmlns:wp="http://schemas.openxmlformats.org/drawingml/2006/wordprocessingDrawing" xmlns:w10="urn:schemas-microsoft-com:office:word" xmlns:w="http://schemas.openxmlformats.org/wordprocessingml/2006/main" xmlns:w14="http://schemas.microsoft.com/office/word/2010/wordml" xmlns:w15="http://schemas.microsoft.com/office/word/2012/wordml" xmlns:w16cid="http://schemas.microsoft.com/office/word/2016/wordml/cid" xmlns:w16se="http://schemas.microsoft.com/office/word/2015/wordml/symex" xmlns:wpg="http://schemas.microsoft.com/office/word/2010/wordprocessingGroup" xmlns:wpi="http://schemas.microsoft.com/office/word/2010/wordprocessingInk" xmlns:wne="http://schemas.microsoft.com/office/word/2006/wordml" xmlns:wps="http://schemas.microsoft.com/office/word/2010/wordprocessingShape" mc:Ignorable="w14 w15 w16se w16cid wp14">
   <w:body>
     <w:p>
       <w:r>
@@ -415,7 +415,16 @@
                 <w:sz w:val="26"/>
                 <w:szCs w:val="26"/>
               </w:rPr>
-              <w:t xml:space="preserve"> C</w:t>
+              <w:t xml:space="preserve"> </w:t>
+            </w:r>
+            <w:commentRangeStart w:id="0"/>
+            <w:r>
+              <w:rPr>
+                <w:rFonts w:ascii="Times New Roman" w:hAnsi="Times New Roman" w:cs="Times New Roman"/>
+                <w:sz w:val="26"/>
+                <w:szCs w:val="26"/>
+              </w:rPr>
+              <w:t>C</w:t>
             </w:r>
             <w:r>
               <w:rPr>
@@ -433,6 +442,13 @@
                 <w:szCs w:val="26"/>
               </w:rPr>
               <w:t>Hiển thị trạng thái đĩa.</w:t>
+            </w:r>
+            <w:commentRangeEnd w:id="0"/>
+            <w:r>
+              <w:rPr>
+                <w:rStyle w:val="CommentReference"/>
+              </w:rPr>
+              <w:commentReference w:id="0"/>
             </w:r>
           </w:p>
         </w:tc>
@@ -1335,7 +1351,16 @@
                 <w:sz w:val="26"/>
                 <w:szCs w:val="26"/>
               </w:rPr>
-              <w:t xml:space="preserve"> Chọn chức năng </w:t>
+              <w:t xml:space="preserve"> </w:t>
+            </w:r>
+            <w:commentRangeStart w:id="1"/>
+            <w:r>
+              <w:rPr>
+                <w:rFonts w:ascii="Times New Roman" w:hAnsi="Times New Roman" w:cs="Times New Roman"/>
+                <w:sz w:val="26"/>
+                <w:szCs w:val="26"/>
+              </w:rPr>
+              <w:t xml:space="preserve">Chọn chức năng </w:t>
             </w:r>
             <w:r>
               <w:rPr>
@@ -1345,6 +1370,13 @@
                 <w:szCs w:val="28"/>
               </w:rPr>
               <w:t>Hiển thị thông tin tiêu đề.</w:t>
+            </w:r>
+            <w:commentRangeEnd w:id="1"/>
+            <w:r>
+              <w:rPr>
+                <w:rStyle w:val="CommentReference"/>
+              </w:rPr>
+              <w:commentReference w:id="1"/>
             </w:r>
           </w:p>
         </w:tc>
@@ -2941,10 +2973,10 @@
               </w:rPr>
               <w:t xml:space="preserve"> và kết thúc Use case.</w:t>
             </w:r>
-          </w:p>
-        </w:tc>
-        <w:bookmarkStart w:id="0" w:name="_GoBack"/>
-        <w:bookmarkEnd w:id="0"/>
+            <w:bookmarkStart w:id="2" w:name="_GoBack"/>
+            <w:bookmarkEnd w:id="2"/>
+          </w:p>
+        </w:tc>
       </w:tr>
       <w:tr>
         <w:trPr>
@@ -3039,21 +3071,62 @@
 </w:document>
 </file>
 
+<file path=word/comments.xml><?xml version="1.0" encoding="utf-8"?>
+<w:comments xmlns:wpc="http://schemas.microsoft.com/office/word/2010/wordprocessingCanvas" xmlns:cx="http://schemas.microsoft.com/office/drawing/2014/chartex" xmlns:cx1="http://schemas.microsoft.com/office/drawing/2015/9/8/chartex" xmlns:cx2="http://schemas.microsoft.com/office/drawing/2015/10/21/chartex" xmlns:cx3="http://schemas.microsoft.com/office/drawing/2016/5/9/chartex" xmlns:cx4="http://schemas.microsoft.com/office/drawing/2016/5/10/chartex" xmlns:cx5="http://schemas.microsoft.com/office/drawing/2016/5/11/chartex" xmlns:cx6="http://schemas.microsoft.com/office/drawing/2016/5/12/chartex" xmlns:cx7="http://schemas.microsoft.com/office/drawing/2016/5/13/chartex" xmlns:cx8="http://schemas.microsoft.com/office/drawing/2016/5/14/chartex" xmlns:mc="http://schemas.openxmlformats.org/markup-compatibility/2006" xmlns:aink="http://schemas.microsoft.com/office/drawing/2016/ink" xmlns:am3d="http://schemas.microsoft.com/office/drawing/2017/model3d" xmlns:o="urn:schemas-microsoft-com:office:office" xmlns:r="http://schemas.openxmlformats.org/officeDocument/2006/relationships" xmlns:m="http://schemas.openxmlformats.org/officeDocument/2006/math" xmlns:v="urn:schemas-microsoft-com:vml" xmlns:wp14="http://schemas.microsoft.com/office/word/2010/wordprocessingDrawing" xmlns:wp="http://schemas.openxmlformats.org/drawingml/2006/wordprocessingDrawing" xmlns:w10="urn:schemas-microsoft-com:office:word" xmlns:w="http://schemas.openxmlformats.org/wordprocessingml/2006/main" xmlns:w14="http://schemas.microsoft.com/office/word/2010/wordml" xmlns:w15="http://schemas.microsoft.com/office/word/2012/wordml" xmlns:w16cid="http://schemas.microsoft.com/office/word/2016/wordml/cid" xmlns:w16se="http://schemas.microsoft.com/office/word/2015/wordml/symex" xmlns:wpg="http://schemas.microsoft.com/office/word/2010/wordprocessingGroup" xmlns:wpi="http://schemas.microsoft.com/office/word/2010/wordprocessingInk" xmlns:wne="http://schemas.microsoft.com/office/word/2006/wordml" xmlns:wps="http://schemas.microsoft.com/office/word/2010/wordprocessingShape" mc:Ignorable="w14 w15 w16se w16cid wp14">
+  <w:comment w:id="0" w:author="Nga Nguyen Thanh" w:date="2017-08-14T23:19:00Z" w:initials="NNT">
+    <w:p>
+      <w:pPr>
+        <w:pStyle w:val="CommentText"/>
+      </w:pPr>
+      <w:r>
+        <w:rPr>
+          <w:rStyle w:val="CommentReference"/>
+        </w:rPr>
+        <w:annotationRef/>
+      </w:r>
+      <w:r>
+        <w:rPr>
+          <w:rStyle w:val="CommentReference"/>
+        </w:rPr>
+        <w:t>Nên là chọn đĩa xong chọn hiển thị trạng thái</w:t>
+      </w:r>
+    </w:p>
+  </w:comment>
+  <w:comment w:id="1" w:author="Nga Nguyen Thanh" w:date="2017-08-14T23:21:00Z" w:initials="NNT">
+    <w:p>
+      <w:pPr>
+        <w:pStyle w:val="CommentText"/>
+      </w:pPr>
+      <w:r>
+        <w:rPr>
+          <w:rStyle w:val="CommentReference"/>
+        </w:rPr>
+        <w:annotationRef/>
+      </w:r>
+      <w:r>
+        <w:t>Nên là chọn tiêu đề trong dnh sách tiêu đề và ấn chi tiết hay gì đó</w:t>
+      </w:r>
+    </w:p>
+  </w:comment>
+</w:comments>
+</file>
+
+<file path=word/commentsExtended.xml><?xml version="1.0" encoding="utf-8"?>
+<w15:commentsEx xmlns:wpc="http://schemas.microsoft.com/office/word/2010/wordprocessingCanvas" xmlns:cx="http://schemas.microsoft.com/office/drawing/2014/chartex" xmlns:cx1="http://schemas.microsoft.com/office/drawing/2015/9/8/chartex" xmlns:cx2="http://schemas.microsoft.com/office/drawing/2015/10/21/chartex" xmlns:cx3="http://schemas.microsoft.com/office/drawing/2016/5/9/chartex" xmlns:cx4="http://schemas.microsoft.com/office/drawing/2016/5/10/chartex" xmlns:cx5="http://schemas.microsoft.com/office/drawing/2016/5/11/chartex" xmlns:cx6="http://schemas.microsoft.com/office/drawing/2016/5/12/chartex" xmlns:cx7="http://schemas.microsoft.com/office/drawing/2016/5/13/chartex" xmlns:cx8="http://schemas.microsoft.com/office/drawing/2016/5/14/chartex" xmlns:mc="http://schemas.openxmlformats.org/markup-compatibility/2006" xmlns:aink="http://schemas.microsoft.com/office/drawing/2016/ink" xmlns:am3d="http://schemas.microsoft.com/office/drawing/2017/model3d" xmlns:o="urn:schemas-microsoft-com:office:office" xmlns:r="http://schemas.openxmlformats.org/officeDocument/2006/relationships" xmlns:m="http://schemas.openxmlformats.org/officeDocument/2006/math" xmlns:v="urn:schemas-microsoft-com:vml" xmlns:wp14="http://schemas.microsoft.com/office/word/2010/wordprocessingDrawing" xmlns:wp="http://schemas.openxmlformats.org/drawingml/2006/wordprocessingDrawing" xmlns:w10="urn:schemas-microsoft-com:office:word" xmlns:w="http://schemas.openxmlformats.org/wordprocessingml/2006/main" xmlns:w14="http://schemas.microsoft.com/office/word/2010/wordml" xmlns:w15="http://schemas.microsoft.com/office/word/2012/wordml" xmlns:w16cid="http://schemas.microsoft.com/office/word/2016/wordml/cid" xmlns:w16se="http://schemas.microsoft.com/office/word/2015/wordml/symex" xmlns:wpg="http://schemas.microsoft.com/office/word/2010/wordprocessingGroup" xmlns:wpi="http://schemas.microsoft.com/office/word/2010/wordprocessingInk" xmlns:wne="http://schemas.microsoft.com/office/word/2006/wordml" xmlns:wps="http://schemas.microsoft.com/office/word/2010/wordprocessingShape" mc:Ignorable="w14 w15 w16se w16cid wp14">
+  <w15:commentEx w15:paraId="572B5069" w15:done="0"/>
+  <w15:commentEx w15:paraId="31DDB86E" w15:done="0"/>
+</w15:commentsEx>
+</file>
+
 <file path=word/commentsIds.xml><?xml version="1.0" encoding="utf-8"?>
 <w16cid:commentsIds xmlns:wpc="http://schemas.microsoft.com/office/word/2010/wordprocessingCanvas" xmlns:cx="http://schemas.microsoft.com/office/drawing/2014/chartex" xmlns:cx1="http://schemas.microsoft.com/office/drawing/2015/9/8/chartex" xmlns:cx2="http://schemas.microsoft.com/office/drawing/2015/10/21/chartex" xmlns:cx3="http://schemas.microsoft.com/office/drawing/2016/5/9/chartex" xmlns:cx4="http://schemas.microsoft.com/office/drawing/2016/5/10/chartex" xmlns:cx5="http://schemas.microsoft.com/office/drawing/2016/5/11/chartex" xmlns:cx6="http://schemas.microsoft.com/office/drawing/2016/5/12/chartex" xmlns:cx7="http://schemas.microsoft.com/office/drawing/2016/5/13/chartex" xmlns:cx8="http://schemas.microsoft.com/office/drawing/2016/5/14/chartex" xmlns:mc="http://schemas.openxmlformats.org/markup-compatibility/2006" xmlns:aink="http://schemas.microsoft.com/office/drawing/2016/ink" xmlns:am3d="http://schemas.microsoft.com/office/drawing/2017/model3d" xmlns:o="urn:schemas-microsoft-com:office:office" xmlns:r="http://schemas.openxmlformats.org/officeDocument/2006/relationships" xmlns:m="http://schemas.openxmlformats.org/officeDocument/2006/math" xmlns:v="urn:schemas-microsoft-com:vml" xmlns:wp14="http://schemas.microsoft.com/office/word/2010/wordprocessingDrawing" xmlns:wp="http://schemas.openxmlformats.org/drawingml/2006/wordprocessingDrawing" xmlns:w10="urn:schemas-microsoft-com:office:word" xmlns:w="http://schemas.openxmlformats.org/wordprocessingml/2006/main" xmlns:w14="http://schemas.microsoft.com/office/word/2010/wordml" xmlns:w15="http://schemas.microsoft.com/office/word/2012/wordml" xmlns:w16cid="http://schemas.microsoft.com/office/word/2016/wordml/cid" xmlns:w16se="http://schemas.microsoft.com/office/word/2015/wordml/symex" xmlns:wpg="http://schemas.microsoft.com/office/word/2010/wordprocessingGroup" xmlns:wpi="http://schemas.microsoft.com/office/word/2010/wordprocessingInk" xmlns:wne="http://schemas.microsoft.com/office/word/2006/wordml" xmlns:wps="http://schemas.microsoft.com/office/word/2010/wordprocessingShape" mc:Ignorable="w14 w15 w16se w16cid wp14">
-  <w16cid:commentId w16cid:paraId="57307DDB" w16cid:durableId="1D3B3B30"/>
-  <w16cid:commentId w16cid:paraId="7A591F7C" w16cid:durableId="1D3B3B90"/>
-  <w16cid:commentId w16cid:paraId="4819CB96" w16cid:durableId="1D3B3BA9"/>
-  <w16cid:commentId w16cid:paraId="509DCD44" w16cid:durableId="1D3B3C42"/>
-  <w16cid:commentId w16cid:paraId="636E2F74" w16cid:durableId="1D3B3CD5"/>
-  <w16cid:commentId w16cid:paraId="5A6F2963" w16cid:durableId="1D3B3CAD"/>
-  <w16cid:commentId w16cid:paraId="49BE326B" w16cid:durableId="1D3B3CF7"/>
-  <w16cid:commentId w16cid:paraId="43539162" w16cid:durableId="1D3B3D6E"/>
+  <w16cid:commentId w16cid:paraId="572B5069" w16cid:durableId="1D3CAE9B"/>
+  <w16cid:commentId w16cid:paraId="31DDB86E" w16cid:durableId="1D3CAEE6"/>
 </w16cid:commentsIds>
 </file>
 
 <file path=word/endnotes.xml><?xml version="1.0" encoding="utf-8"?>
-<w:endnotes xmlns:wpc="http://schemas.microsoft.com/office/word/2010/wordprocessingCanvas" xmlns:mc="http://schemas.openxmlformats.org/markup-compatibility/2006" xmlns:o="urn:schemas-microsoft-com:office:office" xmlns:r="http://schemas.openxmlformats.org/officeDocument/2006/relationships" xmlns:m="http://schemas.openxmlformats.org/officeDocument/2006/math" xmlns:v="urn:schemas-microsoft-com:vml" xmlns:wp14="http://schemas.microsoft.com/office/word/2010/wordprocessingDrawing" xmlns:wp="http://schemas.openxmlformats.org/drawingml/2006/wordprocessingDrawing" xmlns:w10="urn:schemas-microsoft-com:office:word" xmlns:w="http://schemas.openxmlformats.org/wordprocessingml/2006/main" xmlns:w14="http://schemas.microsoft.com/office/word/2010/wordml" xmlns:w15="http://schemas.microsoft.com/office/word/2012/wordml" xmlns:wpg="http://schemas.microsoft.com/office/word/2010/wordprocessingGroup" xmlns:wpi="http://schemas.microsoft.com/office/word/2010/wordprocessingInk" xmlns:wne="http://schemas.microsoft.com/office/word/2006/wordml" xmlns:wps="http://schemas.microsoft.com/office/word/2010/wordprocessingShape" mc:Ignorable="w14 w15 wp14">
+<w:endnotes xmlns:wpc="http://schemas.microsoft.com/office/word/2010/wordprocessingCanvas" xmlns:cx="http://schemas.microsoft.com/office/drawing/2014/chartex" xmlns:cx1="http://schemas.microsoft.com/office/drawing/2015/9/8/chartex" xmlns:cx2="http://schemas.microsoft.com/office/drawing/2015/10/21/chartex" xmlns:cx3="http://schemas.microsoft.com/office/drawing/2016/5/9/chartex" xmlns:cx4="http://schemas.microsoft.com/office/drawing/2016/5/10/chartex" xmlns:cx5="http://schemas.microsoft.com/office/drawing/2016/5/11/chartex" xmlns:cx6="http://schemas.microsoft.com/office/drawing/2016/5/12/chartex" xmlns:cx7="http://schemas.microsoft.com/office/drawing/2016/5/13/chartex" xmlns:cx8="http://schemas.microsoft.com/office/drawing/2016/5/14/chartex" xmlns:mc="http://schemas.openxmlformats.org/markup-compatibility/2006" xmlns:aink="http://schemas.microsoft.com/office/drawing/2016/ink" xmlns:am3d="http://schemas.microsoft.com/office/drawing/2017/model3d" xmlns:o="urn:schemas-microsoft-com:office:office" xmlns:r="http://schemas.openxmlformats.org/officeDocument/2006/relationships" xmlns:m="http://schemas.openxmlformats.org/officeDocument/2006/math" xmlns:v="urn:schemas-microsoft-com:vml" xmlns:wp14="http://schemas.microsoft.com/office/word/2010/wordprocessingDrawing" xmlns:wp="http://schemas.openxmlformats.org/drawingml/2006/wordprocessingDrawing" xmlns:w10="urn:schemas-microsoft-com:office:word" xmlns:w="http://schemas.openxmlformats.org/wordprocessingml/2006/main" xmlns:w14="http://schemas.microsoft.com/office/word/2010/wordml" xmlns:w15="http://schemas.microsoft.com/office/word/2012/wordml" xmlns:w16cid="http://schemas.microsoft.com/office/word/2016/wordml/cid" xmlns:w16se="http://schemas.microsoft.com/office/word/2015/wordml/symex" xmlns:wpg="http://schemas.microsoft.com/office/word/2010/wordprocessingGroup" xmlns:wpi="http://schemas.microsoft.com/office/word/2010/wordprocessingInk" xmlns:wne="http://schemas.microsoft.com/office/word/2006/wordml" xmlns:wps="http://schemas.microsoft.com/office/word/2010/wordprocessingShape" mc:Ignorable="w14 w15 w16se w16cid wp14">
   <w:endnote w:type="separator" w:id="-1">
     <w:p>
       <w:pPr>
@@ -3078,7 +3151,7 @@
 </file>
 
 <file path=word/footnotes.xml><?xml version="1.0" encoding="utf-8"?>
-<w:footnotes xmlns:wpc="http://schemas.microsoft.com/office/word/2010/wordprocessingCanvas" xmlns:mc="http://schemas.openxmlformats.org/markup-compatibility/2006" xmlns:o="urn:schemas-microsoft-com:office:office" xmlns:r="http://schemas.openxmlformats.org/officeDocument/2006/relationships" xmlns:m="http://schemas.openxmlformats.org/officeDocument/2006/math" xmlns:v="urn:schemas-microsoft-com:vml" xmlns:wp14="http://schemas.microsoft.com/office/word/2010/wordprocessingDrawing" xmlns:wp="http://schemas.openxmlformats.org/drawingml/2006/wordprocessingDrawing" xmlns:w10="urn:schemas-microsoft-com:office:word" xmlns:w="http://schemas.openxmlformats.org/wordprocessingml/2006/main" xmlns:w14="http://schemas.microsoft.com/office/word/2010/wordml" xmlns:w15="http://schemas.microsoft.com/office/word/2012/wordml" xmlns:wpg="http://schemas.microsoft.com/office/word/2010/wordprocessingGroup" xmlns:wpi="http://schemas.microsoft.com/office/word/2010/wordprocessingInk" xmlns:wne="http://schemas.microsoft.com/office/word/2006/wordml" xmlns:wps="http://schemas.microsoft.com/office/word/2010/wordprocessingShape" mc:Ignorable="w14 w15 wp14">
+<w:footnotes xmlns:wpc="http://schemas.microsoft.com/office/word/2010/wordprocessingCanvas" xmlns:cx="http://schemas.microsoft.com/office/drawing/2014/chartex" xmlns:cx1="http://schemas.microsoft.com/office/drawing/2015/9/8/chartex" xmlns:cx2="http://schemas.microsoft.com/office/drawing/2015/10/21/chartex" xmlns:cx3="http://schemas.microsoft.com/office/drawing/2016/5/9/chartex" xmlns:cx4="http://schemas.microsoft.com/office/drawing/2016/5/10/chartex" xmlns:cx5="http://schemas.microsoft.com/office/drawing/2016/5/11/chartex" xmlns:cx6="http://schemas.microsoft.com/office/drawing/2016/5/12/chartex" xmlns:cx7="http://schemas.microsoft.com/office/drawing/2016/5/13/chartex" xmlns:cx8="http://schemas.microsoft.com/office/drawing/2016/5/14/chartex" xmlns:mc="http://schemas.openxmlformats.org/markup-compatibility/2006" xmlns:aink="http://schemas.microsoft.com/office/drawing/2016/ink" xmlns:am3d="http://schemas.microsoft.com/office/drawing/2017/model3d" xmlns:o="urn:schemas-microsoft-com:office:office" xmlns:r="http://schemas.openxmlformats.org/officeDocument/2006/relationships" xmlns:m="http://schemas.openxmlformats.org/officeDocument/2006/math" xmlns:v="urn:schemas-microsoft-com:vml" xmlns:wp14="http://schemas.microsoft.com/office/word/2010/wordprocessingDrawing" xmlns:wp="http://schemas.openxmlformats.org/drawingml/2006/wordprocessingDrawing" xmlns:w10="urn:schemas-microsoft-com:office:word" xmlns:w="http://schemas.openxmlformats.org/wordprocessingml/2006/main" xmlns:w14="http://schemas.microsoft.com/office/word/2010/wordml" xmlns:w15="http://schemas.microsoft.com/office/word/2012/wordml" xmlns:w16cid="http://schemas.microsoft.com/office/word/2016/wordml/cid" xmlns:w16se="http://schemas.microsoft.com/office/word/2015/wordml/symex" xmlns:wpg="http://schemas.microsoft.com/office/word/2010/wordprocessingGroup" xmlns:wpi="http://schemas.microsoft.com/office/word/2010/wordprocessingInk" xmlns:wne="http://schemas.microsoft.com/office/word/2006/wordml" xmlns:wps="http://schemas.microsoft.com/office/word/2010/wordprocessingShape" mc:Ignorable="w14 w15 w16se w16cid wp14">
   <w:footnote w:type="separator" w:id="-1">
     <w:p>
       <w:pPr>
@@ -3103,7 +3176,7 @@
 </file>
 
 <file path=word/numbering.xml><?xml version="1.0" encoding="utf-8"?>
-<w:numbering xmlns:wpc="http://schemas.microsoft.com/office/word/2010/wordprocessingCanvas" xmlns:mc="http://schemas.openxmlformats.org/markup-compatibility/2006" xmlns:o="urn:schemas-microsoft-com:office:office" xmlns:r="http://schemas.openxmlformats.org/officeDocument/2006/relationships" xmlns:m="http://schemas.openxmlformats.org/officeDocument/2006/math" xmlns:v="urn:schemas-microsoft-com:vml" xmlns:wp14="http://schemas.microsoft.com/office/word/2010/wordprocessingDrawing" xmlns:wp="http://schemas.openxmlformats.org/drawingml/2006/wordprocessingDrawing" xmlns:w10="urn:schemas-microsoft-com:office:word" xmlns:w="http://schemas.openxmlformats.org/wordprocessingml/2006/main" xmlns:w14="http://schemas.microsoft.com/office/word/2010/wordml" xmlns:w15="http://schemas.microsoft.com/office/word/2012/wordml" xmlns:wpg="http://schemas.microsoft.com/office/word/2010/wordprocessingGroup" xmlns:wpi="http://schemas.microsoft.com/office/word/2010/wordprocessingInk" xmlns:wne="http://schemas.microsoft.com/office/word/2006/wordml" xmlns:wps="http://schemas.microsoft.com/office/word/2010/wordprocessingShape" mc:Ignorable="w14 w15 wp14">
+<w:numbering xmlns:wpc="http://schemas.microsoft.com/office/word/2010/wordprocessingCanvas" xmlns:cx="http://schemas.microsoft.com/office/drawing/2014/chartex" xmlns:cx1="http://schemas.microsoft.com/office/drawing/2015/9/8/chartex" xmlns:cx2="http://schemas.microsoft.com/office/drawing/2015/10/21/chartex" xmlns:cx3="http://schemas.microsoft.com/office/drawing/2016/5/9/chartex" xmlns:cx4="http://schemas.microsoft.com/office/drawing/2016/5/10/chartex" xmlns:cx5="http://schemas.microsoft.com/office/drawing/2016/5/11/chartex" xmlns:cx6="http://schemas.microsoft.com/office/drawing/2016/5/12/chartex" xmlns:cx7="http://schemas.microsoft.com/office/drawing/2016/5/13/chartex" xmlns:cx8="http://schemas.microsoft.com/office/drawing/2016/5/14/chartex" xmlns:mc="http://schemas.openxmlformats.org/markup-compatibility/2006" xmlns:aink="http://schemas.microsoft.com/office/drawing/2016/ink" xmlns:am3d="http://schemas.microsoft.com/office/drawing/2017/model3d" xmlns:o="urn:schemas-microsoft-com:office:office" xmlns:r="http://schemas.openxmlformats.org/officeDocument/2006/relationships" xmlns:m="http://schemas.openxmlformats.org/officeDocument/2006/math" xmlns:v="urn:schemas-microsoft-com:vml" xmlns:wp14="http://schemas.microsoft.com/office/word/2010/wordprocessingDrawing" xmlns:wp="http://schemas.openxmlformats.org/drawingml/2006/wordprocessingDrawing" xmlns:w10="urn:schemas-microsoft-com:office:word" xmlns:w="http://schemas.openxmlformats.org/wordprocessingml/2006/main" xmlns:w14="http://schemas.microsoft.com/office/word/2010/wordml" xmlns:w15="http://schemas.microsoft.com/office/word/2012/wordml" xmlns:w16cid="http://schemas.microsoft.com/office/word/2016/wordml/cid" xmlns:w16se="http://schemas.microsoft.com/office/word/2015/wordml/symex" xmlns:wpg="http://schemas.microsoft.com/office/word/2010/wordprocessingGroup" xmlns:wpi="http://schemas.microsoft.com/office/word/2010/wordprocessingInk" xmlns:wne="http://schemas.microsoft.com/office/word/2006/wordml" xmlns:wps="http://schemas.microsoft.com/office/word/2010/wordprocessingShape" mc:Ignorable="w14 w15 w16se w16cid wp14">
   <w:abstractNum w:abstractNumId="0" w15:restartNumberingAfterBreak="0">
     <w:nsid w:val="1B8A2F0E"/>
     <w:multiLevelType w:val="hybridMultilevel"/>
@@ -3407,8 +3480,16 @@
 </w:numbering>
 </file>
 
+<file path=word/people.xml><?xml version="1.0" encoding="utf-8"?>
+<w15:people xmlns:wpc="http://schemas.microsoft.com/office/word/2010/wordprocessingCanvas" xmlns:cx="http://schemas.microsoft.com/office/drawing/2014/chartex" xmlns:cx1="http://schemas.microsoft.com/office/drawing/2015/9/8/chartex" xmlns:cx2="http://schemas.microsoft.com/office/drawing/2015/10/21/chartex" xmlns:cx3="http://schemas.microsoft.com/office/drawing/2016/5/9/chartex" xmlns:cx4="http://schemas.microsoft.com/office/drawing/2016/5/10/chartex" xmlns:cx5="http://schemas.microsoft.com/office/drawing/2016/5/11/chartex" xmlns:cx6="http://schemas.microsoft.com/office/drawing/2016/5/12/chartex" xmlns:cx7="http://schemas.microsoft.com/office/drawing/2016/5/13/chartex" xmlns:cx8="http://schemas.microsoft.com/office/drawing/2016/5/14/chartex" xmlns:mc="http://schemas.openxmlformats.org/markup-compatibility/2006" xmlns:aink="http://schemas.microsoft.com/office/drawing/2016/ink" xmlns:am3d="http://schemas.microsoft.com/office/drawing/2017/model3d" xmlns:o="urn:schemas-microsoft-com:office:office" xmlns:r="http://schemas.openxmlformats.org/officeDocument/2006/relationships" xmlns:m="http://schemas.openxmlformats.org/officeDocument/2006/math" xmlns:v="urn:schemas-microsoft-com:vml" xmlns:wp14="http://schemas.microsoft.com/office/word/2010/wordprocessingDrawing" xmlns:wp="http://schemas.openxmlformats.org/drawingml/2006/wordprocessingDrawing" xmlns:w10="urn:schemas-microsoft-com:office:word" xmlns:w="http://schemas.openxmlformats.org/wordprocessingml/2006/main" xmlns:w14="http://schemas.microsoft.com/office/word/2010/wordml" xmlns:w15="http://schemas.microsoft.com/office/word/2012/wordml" xmlns:w16cid="http://schemas.microsoft.com/office/word/2016/wordml/cid" xmlns:w16se="http://schemas.microsoft.com/office/word/2015/wordml/symex" xmlns:wpg="http://schemas.microsoft.com/office/word/2010/wordprocessingGroup" xmlns:wpi="http://schemas.microsoft.com/office/word/2010/wordprocessingInk" xmlns:wne="http://schemas.microsoft.com/office/word/2006/wordml" xmlns:wps="http://schemas.microsoft.com/office/word/2010/wordprocessingShape" mc:Ignorable="w14 w15 w16se w16cid wp14">
+  <w15:person w15:author="Nga Nguyen Thanh">
+    <w15:presenceInfo w15:providerId="Windows Live" w15:userId="c1fb20d368e8c84d"/>
+  </w15:person>
+</w15:people>
+</file>
+
 <file path=word/styles.xml><?xml version="1.0" encoding="utf-8"?>
-<w:styles xmlns:mc="http://schemas.openxmlformats.org/markup-compatibility/2006" xmlns:r="http://schemas.openxmlformats.org/officeDocument/2006/relationships" xmlns:w="http://schemas.openxmlformats.org/wordprocessingml/2006/main" xmlns:w14="http://schemas.microsoft.com/office/word/2010/wordml" xmlns:w15="http://schemas.microsoft.com/office/word/2012/wordml" mc:Ignorable="w14 w15">
+<w:styles xmlns:mc="http://schemas.openxmlformats.org/markup-compatibility/2006" xmlns:r="http://schemas.openxmlformats.org/officeDocument/2006/relationships" xmlns:w="http://schemas.openxmlformats.org/wordprocessingml/2006/main" xmlns:w14="http://schemas.microsoft.com/office/word/2010/wordml" xmlns:w15="http://schemas.microsoft.com/office/word/2012/wordml" xmlns:w16cid="http://schemas.microsoft.com/office/word/2016/wordml/cid" xmlns:w16se="http://schemas.microsoft.com/office/word/2015/wordml/symex" mc:Ignorable="w14 w15 w16se w16cid">
   <w:docDefaults>
     <w:rPrDefault>
       <w:rPr>
@@ -3424,7 +3505,7 @@
       </w:pPr>
     </w:pPrDefault>
   </w:docDefaults>
-  <w:latentStyles w:defLockedState="0" w:defUIPriority="99" w:defSemiHidden="0" w:defUnhideWhenUsed="0" w:defQFormat="0" w:count="371">
+  <w:latentStyles w:defLockedState="0" w:defUIPriority="99" w:defSemiHidden="0" w:defUnhideWhenUsed="0" w:defQFormat="0" w:count="375">
     <w:lsdException w:name="Normal" w:uiPriority="0" w:qFormat="1"/>
     <w:lsdException w:name="heading 1" w:uiPriority="9" w:qFormat="1"/>
     <w:lsdException w:name="heading 2" w:semiHidden="1" w:uiPriority="9" w:unhideWhenUsed="1" w:qFormat="1"/>
@@ -3530,7 +3611,6 @@
     <w:lsdException w:name="HTML Sample" w:semiHidden="1" w:unhideWhenUsed="1"/>
     <w:lsdException w:name="HTML Typewriter" w:semiHidden="1" w:unhideWhenUsed="1"/>
     <w:lsdException w:name="HTML Variable" w:semiHidden="1" w:unhideWhenUsed="1"/>
-    <w:lsdException w:name="Normal Table" w:semiHidden="1" w:unhideWhenUsed="1"/>
     <w:lsdException w:name="annotation subject" w:semiHidden="1" w:unhideWhenUsed="1"/>
     <w:lsdException w:name="No List" w:semiHidden="1" w:unhideWhenUsed="1"/>
     <w:lsdException w:name="Outline List 1" w:semiHidden="1" w:unhideWhenUsed="1"/>
@@ -3574,10 +3654,8 @@
     <w:lsdException w:name="Table Elegant" w:semiHidden="1" w:unhideWhenUsed="1"/>
     <w:lsdException w:name="Table Professional" w:semiHidden="1" w:unhideWhenUsed="1"/>
     <w:lsdException w:name="Table Subtle 1" w:semiHidden="1" w:unhideWhenUsed="1"/>
-    <w:lsdException w:name="Table Subtle 2" w:semiHidden="1" w:unhideWhenUsed="1"/>
     <w:lsdException w:name="Table Web 1" w:semiHidden="1" w:unhideWhenUsed="1"/>
     <w:lsdException w:name="Table Web 2" w:semiHidden="1" w:unhideWhenUsed="1"/>
-    <w:lsdException w:name="Table Web 3" w:semiHidden="1" w:unhideWhenUsed="1"/>
     <w:lsdException w:name="Balloon Text" w:semiHidden="1" w:unhideWhenUsed="1"/>
     <w:lsdException w:name="Table Grid" w:uiPriority="39"/>
     <w:lsdException w:name="Table Theme" w:semiHidden="1" w:unhideWhenUsed="1"/>
@@ -3796,6 +3874,10 @@
     <w:lsdException w:name="List Table 5 Dark Accent 6" w:uiPriority="50"/>
     <w:lsdException w:name="List Table 6 Colorful Accent 6" w:uiPriority="51"/>
     <w:lsdException w:name="List Table 7 Colorful Accent 6" w:uiPriority="52"/>
+    <w:lsdException w:name="Mention" w:semiHidden="1" w:unhideWhenUsed="1"/>
+    <w:lsdException w:name="Smart Hyperlink" w:semiHidden="1" w:unhideWhenUsed="1"/>
+    <w:lsdException w:name="Hashtag" w:semiHidden="1" w:unhideWhenUsed="1"/>
+    <w:lsdException w:name="Unresolved Mention" w:semiHidden="1" w:unhideWhenUsed="1"/>
   </w:latentStyles>
   <w:style w:type="paragraph" w:default="1" w:styleId="Normal">
     <w:name w:val="Normal"/>

</xml_diff>